<commit_message>
PDD - submission ready
</commit_message>
<xml_diff>
--- a/Docs/2024-25 PDD WIP - Reckless.docx
+++ b/Docs/2024-25 PDD WIP - Reckless.docx
@@ -96,7 +96,23 @@
           <w:sz w:val="24"/>
           <w:szCs w:val="24"/>
         </w:rPr>
-        <w:t>Peter Moorhouse</w:t>
+        <w:t xml:space="preserve">Peter </w:t>
+      </w:r>
+      <w:r>
+        <w:rPr>
+          <w:rStyle w:val="Strong"/>
+          <w:sz w:val="24"/>
+          <w:szCs w:val="24"/>
+        </w:rPr>
+        <w:t xml:space="preserve">David </w:t>
+      </w:r>
+      <w:r>
+        <w:rPr>
+          <w:rStyle w:val="Strong"/>
+          <w:sz w:val="24"/>
+          <w:szCs w:val="24"/>
+        </w:rPr>
+        <w:t>Moorhouse</w:t>
       </w:r>
     </w:p>
     <w:p>
@@ -165,9 +181,8 @@
           <w:rStyle w:val="Strong"/>
           <w:sz w:val="24"/>
           <w:szCs w:val="24"/>
-          <w:highlight w:val="yellow"/>
         </w:rPr>
-        <w:t>2264</w:t>
+        <w:t>2380</w:t>
       </w:r>
     </w:p>
     <w:p>
@@ -255,7 +270,7 @@
           <w:r>
             <w:fldChar w:fldCharType="separate"/>
           </w:r>
-          <w:hyperlink w:anchor="_Toc179747138" w:history="1">
+          <w:hyperlink w:anchor="_Toc179799088" w:history="1">
             <w:r>
               <w:rPr>
                 <w:rStyle w:val="Hyperlink"/>
@@ -301,7 +316,7 @@
                 <w:noProof/>
                 <w:webHidden/>
               </w:rPr>
-              <w:instrText xml:space="preserve"> PAGEREF _Toc179747138 \h </w:instrText>
+              <w:instrText xml:space="preserve"> PAGEREF _Toc179799088 \h </w:instrText>
             </w:r>
             <w:r>
               <w:rPr>
@@ -349,7 +364,7 @@
               <w14:ligatures w14:val="standardContextual"/>
             </w:rPr>
           </w:pPr>
-          <w:hyperlink w:anchor="_Toc179747139" w:history="1">
+          <w:hyperlink w:anchor="_Toc179799089" w:history="1">
             <w:r>
               <w:rPr>
                 <w:rStyle w:val="Hyperlink"/>
@@ -395,7 +410,7 @@
                 <w:noProof/>
                 <w:webHidden/>
               </w:rPr>
-              <w:instrText xml:space="preserve"> PAGEREF _Toc179747139 \h </w:instrText>
+              <w:instrText xml:space="preserve"> PAGEREF _Toc179799089 \h </w:instrText>
             </w:r>
             <w:r>
               <w:rPr>
@@ -443,7 +458,7 @@
               <w14:ligatures w14:val="standardContextual"/>
             </w:rPr>
           </w:pPr>
-          <w:hyperlink w:anchor="_Toc179747140" w:history="1">
+          <w:hyperlink w:anchor="_Toc179799090" w:history="1">
             <w:r>
               <w:rPr>
                 <w:rStyle w:val="Hyperlink"/>
@@ -489,7 +504,7 @@
                 <w:noProof/>
                 <w:webHidden/>
               </w:rPr>
-              <w:instrText xml:space="preserve"> PAGEREF _Toc179747140 \h </w:instrText>
+              <w:instrText xml:space="preserve"> PAGEREF _Toc179799090 \h </w:instrText>
             </w:r>
             <w:r>
               <w:rPr>
@@ -536,7 +551,7 @@
               <w14:ligatures w14:val="standardContextual"/>
             </w:rPr>
           </w:pPr>
-          <w:hyperlink w:anchor="_Toc179747141" w:history="1">
+          <w:hyperlink w:anchor="_Toc179799091" w:history="1">
             <w:r>
               <w:rPr>
                 <w:rStyle w:val="Hyperlink"/>
@@ -563,7 +578,7 @@
                 <w:noProof/>
                 <w:webHidden/>
               </w:rPr>
-              <w:instrText xml:space="preserve"> PAGEREF _Toc179747141 \h </w:instrText>
+              <w:instrText xml:space="preserve"> PAGEREF _Toc179799091 \h </w:instrText>
             </w:r>
             <w:r>
               <w:rPr>
@@ -610,7 +625,7 @@
               <w14:ligatures w14:val="standardContextual"/>
             </w:rPr>
           </w:pPr>
-          <w:hyperlink w:anchor="_Toc179747142" w:history="1">
+          <w:hyperlink w:anchor="_Toc179799092" w:history="1">
             <w:r>
               <w:rPr>
                 <w:rStyle w:val="Hyperlink"/>
@@ -637,7 +652,7 @@
                 <w:noProof/>
                 <w:webHidden/>
               </w:rPr>
-              <w:instrText xml:space="preserve"> PAGEREF _Toc179747142 \h </w:instrText>
+              <w:instrText xml:space="preserve"> PAGEREF _Toc179799092 \h </w:instrText>
             </w:r>
             <w:r>
               <w:rPr>
@@ -685,7 +700,7 @@
               <w14:ligatures w14:val="standardContextual"/>
             </w:rPr>
           </w:pPr>
-          <w:hyperlink w:anchor="_Toc179747143" w:history="1">
+          <w:hyperlink w:anchor="_Toc179799093" w:history="1">
             <w:r>
               <w:rPr>
                 <w:rStyle w:val="Hyperlink"/>
@@ -731,7 +746,7 @@
                 <w:noProof/>
                 <w:webHidden/>
               </w:rPr>
-              <w:instrText xml:space="preserve"> PAGEREF _Toc179747143 \h </w:instrText>
+              <w:instrText xml:space="preserve"> PAGEREF _Toc179799093 \h </w:instrText>
             </w:r>
             <w:r>
               <w:rPr>
@@ -779,7 +794,7 @@
               <w14:ligatures w14:val="standardContextual"/>
             </w:rPr>
           </w:pPr>
-          <w:hyperlink w:anchor="_Toc179747144" w:history="1">
+          <w:hyperlink w:anchor="_Toc179799094" w:history="1">
             <w:r>
               <w:rPr>
                 <w:rStyle w:val="Hyperlink"/>
@@ -825,7 +840,7 @@
                 <w:noProof/>
                 <w:webHidden/>
               </w:rPr>
-              <w:instrText xml:space="preserve"> PAGEREF _Toc179747144 \h </w:instrText>
+              <w:instrText xml:space="preserve"> PAGEREF _Toc179799094 \h </w:instrText>
             </w:r>
             <w:r>
               <w:rPr>
@@ -872,7 +887,7 @@
               <w14:ligatures w14:val="standardContextual"/>
             </w:rPr>
           </w:pPr>
-          <w:hyperlink w:anchor="_Toc179747145" w:history="1">
+          <w:hyperlink w:anchor="_Toc179799095" w:history="1">
             <w:r>
               <w:rPr>
                 <w:rStyle w:val="Hyperlink"/>
@@ -899,7 +914,7 @@
                 <w:noProof/>
                 <w:webHidden/>
               </w:rPr>
-              <w:instrText xml:space="preserve"> PAGEREF _Toc179747145 \h </w:instrText>
+              <w:instrText xml:space="preserve"> PAGEREF _Toc179799095 \h </w:instrText>
             </w:r>
             <w:r>
               <w:rPr>
@@ -946,7 +961,7 @@
               <w14:ligatures w14:val="standardContextual"/>
             </w:rPr>
           </w:pPr>
-          <w:hyperlink w:anchor="_Toc179747146" w:history="1">
+          <w:hyperlink w:anchor="_Toc179799096" w:history="1">
             <w:r>
               <w:rPr>
                 <w:rStyle w:val="Hyperlink"/>
@@ -973,7 +988,7 @@
                 <w:noProof/>
                 <w:webHidden/>
               </w:rPr>
-              <w:instrText xml:space="preserve"> PAGEREF _Toc179747146 \h </w:instrText>
+              <w:instrText xml:space="preserve"> PAGEREF _Toc179799096 \h </w:instrText>
             </w:r>
             <w:r>
               <w:rPr>
@@ -1021,7 +1036,7 @@
               <w14:ligatures w14:val="standardContextual"/>
             </w:rPr>
           </w:pPr>
-          <w:hyperlink w:anchor="_Toc179747147" w:history="1">
+          <w:hyperlink w:anchor="_Toc179799097" w:history="1">
             <w:r>
               <w:rPr>
                 <w:rStyle w:val="Hyperlink"/>
@@ -1067,7 +1082,7 @@
                 <w:noProof/>
                 <w:webHidden/>
               </w:rPr>
-              <w:instrText xml:space="preserve"> PAGEREF _Toc179747147 \h </w:instrText>
+              <w:instrText xml:space="preserve"> PAGEREF _Toc179799097 \h </w:instrText>
             </w:r>
             <w:r>
               <w:rPr>
@@ -1115,7 +1130,7 @@
               <w14:ligatures w14:val="standardContextual"/>
             </w:rPr>
           </w:pPr>
-          <w:hyperlink w:anchor="_Toc179747148" w:history="1">
+          <w:hyperlink w:anchor="_Toc179799098" w:history="1">
             <w:r>
               <w:rPr>
                 <w:rStyle w:val="Hyperlink"/>
@@ -1161,7 +1176,7 @@
                 <w:noProof/>
                 <w:webHidden/>
               </w:rPr>
-              <w:instrText xml:space="preserve"> PAGEREF _Toc179747148 \h </w:instrText>
+              <w:instrText xml:space="preserve"> PAGEREF _Toc179799098 \h </w:instrText>
             </w:r>
             <w:r>
               <w:rPr>
@@ -1205,7 +1220,7 @@
               <w14:ligatures w14:val="standardContextual"/>
             </w:rPr>
           </w:pPr>
-          <w:hyperlink w:anchor="_Toc179747149" w:history="1">
+          <w:hyperlink w:anchor="_Toc179799099" w:history="1">
             <w:r>
               <w:rPr>
                 <w:rStyle w:val="Hyperlink"/>
@@ -1251,7 +1266,7 @@
                 <w:noProof/>
                 <w:webHidden/>
               </w:rPr>
-              <w:instrText xml:space="preserve"> PAGEREF _Toc179747149 \h </w:instrText>
+              <w:instrText xml:space="preserve"> PAGEREF _Toc179799099 \h </w:instrText>
             </w:r>
             <w:r>
               <w:rPr>
@@ -1299,7 +1314,7 @@
               <w14:ligatures w14:val="standardContextual"/>
             </w:rPr>
           </w:pPr>
-          <w:hyperlink w:anchor="_Toc179747150" w:history="1">
+          <w:hyperlink w:anchor="_Toc179799100" w:history="1">
             <w:r>
               <w:rPr>
                 <w:rStyle w:val="Hyperlink"/>
@@ -1345,7 +1360,7 @@
                 <w:noProof/>
                 <w:webHidden/>
               </w:rPr>
-              <w:instrText xml:space="preserve"> PAGEREF _Toc179747150 \h </w:instrText>
+              <w:instrText xml:space="preserve"> PAGEREF _Toc179799100 \h </w:instrText>
             </w:r>
             <w:r>
               <w:rPr>
@@ -1393,7 +1408,7 @@
               <w14:ligatures w14:val="standardContextual"/>
             </w:rPr>
           </w:pPr>
-          <w:hyperlink w:anchor="_Toc179747151" w:history="1">
+          <w:hyperlink w:anchor="_Toc179799101" w:history="1">
             <w:r>
               <w:rPr>
                 <w:rStyle w:val="Hyperlink"/>
@@ -1439,7 +1454,7 @@
                 <w:noProof/>
                 <w:webHidden/>
               </w:rPr>
-              <w:instrText xml:space="preserve"> PAGEREF _Toc179747151 \h </w:instrText>
+              <w:instrText xml:space="preserve"> PAGEREF _Toc179799101 \h </w:instrText>
             </w:r>
             <w:r>
               <w:rPr>
@@ -1487,7 +1502,7 @@
               <w14:ligatures w14:val="standardContextual"/>
             </w:rPr>
           </w:pPr>
-          <w:hyperlink w:anchor="_Toc179747152" w:history="1">
+          <w:hyperlink w:anchor="_Toc179799102" w:history="1">
             <w:r>
               <w:rPr>
                 <w:rStyle w:val="Hyperlink"/>
@@ -1533,7 +1548,7 @@
                 <w:noProof/>
                 <w:webHidden/>
               </w:rPr>
-              <w:instrText xml:space="preserve"> PAGEREF _Toc179747152 \h </w:instrText>
+              <w:instrText xml:space="preserve"> PAGEREF _Toc179799102 \h </w:instrText>
             </w:r>
             <w:r>
               <w:rPr>
@@ -1580,7 +1595,7 @@
               <w14:ligatures w14:val="standardContextual"/>
             </w:rPr>
           </w:pPr>
-          <w:hyperlink w:anchor="_Toc179747153" w:history="1">
+          <w:hyperlink w:anchor="_Toc179799103" w:history="1">
             <w:r>
               <w:rPr>
                 <w:rStyle w:val="Hyperlink"/>
@@ -1607,7 +1622,7 @@
                 <w:noProof/>
                 <w:webHidden/>
               </w:rPr>
-              <w:instrText xml:space="preserve"> PAGEREF _Toc179747153 \h </w:instrText>
+              <w:instrText xml:space="preserve"> PAGEREF _Toc179799103 \h </w:instrText>
             </w:r>
             <w:r>
               <w:rPr>
@@ -1654,7 +1669,7 @@
               <w14:ligatures w14:val="standardContextual"/>
             </w:rPr>
           </w:pPr>
-          <w:hyperlink w:anchor="_Toc179747154" w:history="1">
+          <w:hyperlink w:anchor="_Toc179799104" w:history="1">
             <w:r>
               <w:rPr>
                 <w:rStyle w:val="Hyperlink"/>
@@ -1681,7 +1696,7 @@
                 <w:noProof/>
                 <w:webHidden/>
               </w:rPr>
-              <w:instrText xml:space="preserve"> PAGEREF _Toc179747154 \h </w:instrText>
+              <w:instrText xml:space="preserve"> PAGEREF _Toc179799104 \h </w:instrText>
             </w:r>
             <w:r>
               <w:rPr>
@@ -1729,7 +1744,7 @@
               <w14:ligatures w14:val="standardContextual"/>
             </w:rPr>
           </w:pPr>
-          <w:hyperlink w:anchor="_Toc179747155" w:history="1">
+          <w:hyperlink w:anchor="_Toc179799105" w:history="1">
             <w:r>
               <w:rPr>
                 <w:rStyle w:val="Hyperlink"/>
@@ -1775,7 +1790,7 @@
                 <w:noProof/>
                 <w:webHidden/>
               </w:rPr>
-              <w:instrText xml:space="preserve"> PAGEREF _Toc179747155 \h </w:instrText>
+              <w:instrText xml:space="preserve"> PAGEREF _Toc179799105 \h </w:instrText>
             </w:r>
             <w:r>
               <w:rPr>
@@ -1822,7 +1837,7 @@
               <w14:ligatures w14:val="standardContextual"/>
             </w:rPr>
           </w:pPr>
-          <w:hyperlink w:anchor="_Toc179747156" w:history="1">
+          <w:hyperlink w:anchor="_Toc179799106" w:history="1">
             <w:r>
               <w:rPr>
                 <w:rStyle w:val="Hyperlink"/>
@@ -1849,7 +1864,7 @@
                 <w:noProof/>
                 <w:webHidden/>
               </w:rPr>
-              <w:instrText xml:space="preserve"> PAGEREF _Toc179747156 \h </w:instrText>
+              <w:instrText xml:space="preserve"> PAGEREF _Toc179799106 \h </w:instrText>
             </w:r>
             <w:r>
               <w:rPr>
@@ -1896,7 +1911,7 @@
               <w14:ligatures w14:val="standardContextual"/>
             </w:rPr>
           </w:pPr>
-          <w:hyperlink w:anchor="_Toc179747157" w:history="1">
+          <w:hyperlink w:anchor="_Toc179799107" w:history="1">
             <w:r>
               <w:rPr>
                 <w:rStyle w:val="Hyperlink"/>
@@ -1923,7 +1938,7 @@
                 <w:noProof/>
                 <w:webHidden/>
               </w:rPr>
-              <w:instrText xml:space="preserve"> PAGEREF _Toc179747157 \h </w:instrText>
+              <w:instrText xml:space="preserve"> PAGEREF _Toc179799107 \h </w:instrText>
             </w:r>
             <w:r>
               <w:rPr>
@@ -1971,7 +1986,7 @@
               <w14:ligatures w14:val="standardContextual"/>
             </w:rPr>
           </w:pPr>
-          <w:hyperlink w:anchor="_Toc179747158" w:history="1">
+          <w:hyperlink w:anchor="_Toc179799108" w:history="1">
             <w:r>
               <w:rPr>
                 <w:rStyle w:val="Hyperlink"/>
@@ -2017,7 +2032,7 @@
                 <w:noProof/>
                 <w:webHidden/>
               </w:rPr>
-              <w:instrText xml:space="preserve"> PAGEREF _Toc179747158 \h </w:instrText>
+              <w:instrText xml:space="preserve"> PAGEREF _Toc179799108 \h </w:instrText>
             </w:r>
             <w:r>
               <w:rPr>
@@ -2065,7 +2080,7 @@
               <w14:ligatures w14:val="standardContextual"/>
             </w:rPr>
           </w:pPr>
-          <w:hyperlink w:anchor="_Toc179747159" w:history="1">
+          <w:hyperlink w:anchor="_Toc179799109" w:history="1">
             <w:r>
               <w:rPr>
                 <w:rStyle w:val="Hyperlink"/>
@@ -2111,7 +2126,7 @@
                 <w:noProof/>
                 <w:webHidden/>
               </w:rPr>
-              <w:instrText xml:space="preserve"> PAGEREF _Toc179747159 \h </w:instrText>
+              <w:instrText xml:space="preserve"> PAGEREF _Toc179799109 \h </w:instrText>
             </w:r>
             <w:r>
               <w:rPr>
@@ -2155,7 +2170,7 @@
               <w14:ligatures w14:val="standardContextual"/>
             </w:rPr>
           </w:pPr>
-          <w:hyperlink w:anchor="_Toc179747160" w:history="1">
+          <w:hyperlink w:anchor="_Toc179799110" w:history="1">
             <w:r>
               <w:rPr>
                 <w:rStyle w:val="Hyperlink"/>
@@ -2201,7 +2216,7 @@
                 <w:noProof/>
                 <w:webHidden/>
               </w:rPr>
-              <w:instrText xml:space="preserve"> PAGEREF _Toc179747160 \h </w:instrText>
+              <w:instrText xml:space="preserve"> PAGEREF _Toc179799110 \h </w:instrText>
             </w:r>
             <w:r>
               <w:rPr>
@@ -2249,7 +2264,7 @@
               <w14:ligatures w14:val="standardContextual"/>
             </w:rPr>
           </w:pPr>
-          <w:hyperlink w:anchor="_Toc179747161" w:history="1">
+          <w:hyperlink w:anchor="_Toc179799111" w:history="1">
             <w:r>
               <w:rPr>
                 <w:rStyle w:val="Hyperlink"/>
@@ -2295,7 +2310,7 @@
                 <w:noProof/>
                 <w:webHidden/>
               </w:rPr>
-              <w:instrText xml:space="preserve"> PAGEREF _Toc179747161 \h </w:instrText>
+              <w:instrText xml:space="preserve"> PAGEREF _Toc179799111 \h </w:instrText>
             </w:r>
             <w:r>
               <w:rPr>
@@ -2343,7 +2358,7 @@
               <w14:ligatures w14:val="standardContextual"/>
             </w:rPr>
           </w:pPr>
-          <w:hyperlink w:anchor="_Toc179747162" w:history="1">
+          <w:hyperlink w:anchor="_Toc179799112" w:history="1">
             <w:r>
               <w:rPr>
                 <w:rStyle w:val="Hyperlink"/>
@@ -2389,7 +2404,7 @@
                 <w:noProof/>
                 <w:webHidden/>
               </w:rPr>
-              <w:instrText xml:space="preserve"> PAGEREF _Toc179747162 \h </w:instrText>
+              <w:instrText xml:space="preserve"> PAGEREF _Toc179799112 \h </w:instrText>
             </w:r>
             <w:r>
               <w:rPr>
@@ -2437,7 +2452,7 @@
               <w14:ligatures w14:val="standardContextual"/>
             </w:rPr>
           </w:pPr>
-          <w:hyperlink w:anchor="_Toc179747163" w:history="1">
+          <w:hyperlink w:anchor="_Toc179799113" w:history="1">
             <w:r>
               <w:rPr>
                 <w:rStyle w:val="Hyperlink"/>
@@ -2483,7 +2498,7 @@
                 <w:noProof/>
                 <w:webHidden/>
               </w:rPr>
-              <w:instrText xml:space="preserve"> PAGEREF _Toc179747163 \h </w:instrText>
+              <w:instrText xml:space="preserve"> PAGEREF _Toc179799113 \h </w:instrText>
             </w:r>
             <w:r>
               <w:rPr>
@@ -2531,7 +2546,7 @@
               <w14:ligatures w14:val="standardContextual"/>
             </w:rPr>
           </w:pPr>
-          <w:hyperlink w:anchor="_Toc179747164" w:history="1">
+          <w:hyperlink w:anchor="_Toc179799114" w:history="1">
             <w:r>
               <w:rPr>
                 <w:rStyle w:val="Hyperlink"/>
@@ -2577,7 +2592,7 @@
                 <w:noProof/>
                 <w:webHidden/>
               </w:rPr>
-              <w:instrText xml:space="preserve"> PAGEREF _Toc179747164 \h </w:instrText>
+              <w:instrText xml:space="preserve"> PAGEREF _Toc179799114 \h </w:instrText>
             </w:r>
             <w:r>
               <w:rPr>
@@ -2625,7 +2640,7 @@
               <w14:ligatures w14:val="standardContextual"/>
             </w:rPr>
           </w:pPr>
-          <w:hyperlink w:anchor="_Toc179747165" w:history="1">
+          <w:hyperlink w:anchor="_Toc179799115" w:history="1">
             <w:r>
               <w:rPr>
                 <w:rStyle w:val="Hyperlink"/>
@@ -2671,7 +2686,7 @@
                 <w:noProof/>
                 <w:webHidden/>
               </w:rPr>
-              <w:instrText xml:space="preserve"> PAGEREF _Toc179747165 \h </w:instrText>
+              <w:instrText xml:space="preserve"> PAGEREF _Toc179799115 \h </w:instrText>
             </w:r>
             <w:r>
               <w:rPr>
@@ -2715,7 +2730,7 @@
               <w14:ligatures w14:val="standardContextual"/>
             </w:rPr>
           </w:pPr>
-          <w:hyperlink w:anchor="_Toc179747166" w:history="1">
+          <w:hyperlink w:anchor="_Toc179799116" w:history="1">
             <w:r>
               <w:rPr>
                 <w:rStyle w:val="Hyperlink"/>
@@ -2761,7 +2776,7 @@
                 <w:noProof/>
                 <w:webHidden/>
               </w:rPr>
-              <w:instrText xml:space="preserve"> PAGEREF _Toc179747166 \h </w:instrText>
+              <w:instrText xml:space="preserve"> PAGEREF _Toc179799116 \h </w:instrText>
             </w:r>
             <w:r>
               <w:rPr>
@@ -2805,7 +2820,7 @@
               <w14:ligatures w14:val="standardContextual"/>
             </w:rPr>
           </w:pPr>
-          <w:hyperlink w:anchor="_Toc179747167" w:history="1">
+          <w:hyperlink w:anchor="_Toc179799117" w:history="1">
             <w:r>
               <w:rPr>
                 <w:rStyle w:val="Hyperlink"/>
@@ -2851,7 +2866,7 @@
                 <w:noProof/>
                 <w:webHidden/>
               </w:rPr>
-              <w:instrText xml:space="preserve"> PAGEREF _Toc179747167 \h </w:instrText>
+              <w:instrText xml:space="preserve"> PAGEREF _Toc179799117 \h </w:instrText>
             </w:r>
             <w:r>
               <w:rPr>
@@ -2895,7 +2910,7 @@
               <w14:ligatures w14:val="standardContextual"/>
             </w:rPr>
           </w:pPr>
-          <w:hyperlink w:anchor="_Toc179747168" w:history="1">
+          <w:hyperlink w:anchor="_Toc179799118" w:history="1">
             <w:r>
               <w:rPr>
                 <w:rStyle w:val="Hyperlink"/>
@@ -2941,7 +2956,7 @@
                 <w:noProof/>
                 <w:webHidden/>
               </w:rPr>
-              <w:instrText xml:space="preserve"> PAGEREF _Toc179747168 \h </w:instrText>
+              <w:instrText xml:space="preserve"> PAGEREF _Toc179799118 \h </w:instrText>
             </w:r>
             <w:r>
               <w:rPr>
@@ -2988,7 +3003,7 @@
       <w:pPr>
         <w:pStyle w:val="Heading1"/>
       </w:pPr>
-      <w:bookmarkStart w:id="0" w:name="_Toc179747138"/>
+      <w:bookmarkStart w:id="0" w:name="_Toc179799088"/>
       <w:r>
         <w:lastRenderedPageBreak/>
         <w:t>Project b</w:t>
@@ -3002,7 +3017,7 @@
       <w:pPr>
         <w:pStyle w:val="Heading2"/>
       </w:pPr>
-      <w:bookmarkStart w:id="1" w:name="_Toc179747139"/>
+      <w:bookmarkStart w:id="1" w:name="_Toc179799089"/>
       <w:r>
         <w:t>Introduction</w:t>
       </w:r>
@@ -3010,10 +3025,7 @@
     </w:p>
     <w:p>
       <w:r>
-        <w:t>In this project, a software tool will be developed to tackle the multi-objective optimization problem of Multiple Sequence Alignment (MSA) - a common analysis task in Bioinformatics.</w:t>
-      </w:r>
-      <w:r>
-        <w:t xml:space="preserve"> The tool will aim to produce high-quality alignments of biological sequences in a time-efficient manner</w:t>
+        <w:t>In this project, a software tool will be developed to tackle the multi-objective optimization problem of Multiple Sequence Alignment (MSA) - a common analysis task in Bioinformatics. The tool will aim to produce high-quality alignments of biological sequences in a time-efficient manner</w:t>
       </w:r>
       <w:r>
         <w:t>.</w:t>
@@ -3021,10 +3033,7 @@
     </w:p>
     <w:p>
       <w:r>
-        <w:t>Note:</w:t>
-      </w:r>
-      <w:r>
-        <w:t xml:space="preserve"> </w:t>
+        <w:t xml:space="preserve">Note: </w:t>
       </w:r>
       <w:r>
         <w:t>A</w:t>
@@ -3084,7 +3093,7 @@
       <w:pPr>
         <w:pStyle w:val="Heading2"/>
       </w:pPr>
-      <w:bookmarkStart w:id="2" w:name="_Toc179747140"/>
+      <w:bookmarkStart w:id="2" w:name="_Toc179799090"/>
       <w:r>
         <w:t>Objectives</w:t>
       </w:r>
@@ -3094,7 +3103,7 @@
       <w:pPr>
         <w:pStyle w:val="Heading3"/>
       </w:pPr>
-      <w:bookmarkStart w:id="3" w:name="_Toc179747141"/>
+      <w:bookmarkStart w:id="3" w:name="_Toc179799091"/>
       <w:r>
         <w:t>1.</w:t>
       </w:r>
@@ -3167,16 +3176,29 @@
     </w:p>
     <w:p>
       <w:r>
-        <w:t xml:space="preserve">To address their </w:t>
+        <w:t>To address their underrepresentation in recent studies</w:t>
+      </w:r>
+      <w:r>
+        <w:t xml:space="preserve"> (</w:t>
+      </w:r>
+      <w:r>
+        <w:t>see</w:t>
+      </w:r>
+      <w:r>
+        <w:t xml:space="preserve"> </w:t>
       </w:r>
       <w:r>
         <w:rPr>
-          <w:highlight w:val="yellow"/>
+          <w:b/>
+          <w:bCs/>
         </w:rPr>
-        <w:t>underrepresentation in recent studies, a</w:t>
-      </w:r>
-      <w:r>
-        <w:t xml:space="preserve"> single-state metaheuristic algorithm such as 'Simulated Annealing' should be implemented and assessed in its ability to guide an effective optimization process for MSA. A single-state form of the software could be contrasted against a population-based </w:t>
+        <w:t>Section 1.3</w:t>
+      </w:r>
+      <w:r>
+        <w:t>)</w:t>
+      </w:r>
+      <w:r>
+        <w:t xml:space="preserve">, a single-state metaheuristic algorithm such as 'Simulated Annealing' should be implemented and assessed in its ability to guide an effective optimization process for MSA. A single-state form of the software could be contrasted against a population-based </w:t>
       </w:r>
       <w:r>
         <w:t>approach or</w:t>
@@ -3228,10 +3250,7 @@
         <w:t>The alignment tool should be able to read biological sequences from an established file format such as FASTA. Likewise, the tool should support an established file format for outputting sequence alignments, such as FASTA, PHYLIP or NEXUS</w:t>
       </w:r>
       <w:r>
-        <w:t xml:space="preserve"> </w:t>
-      </w:r>
-      <w:r>
-        <w:t>(EMBOSS</w:t>
+        <w:t xml:space="preserve"> (EMBOSS</w:t>
       </w:r>
       <w:r>
         <w:t>, n.d.</w:t>
@@ -3240,10 +3259,7 @@
         <w:t>)</w:t>
       </w:r>
       <w:r>
-        <w:t>.</w:t>
-      </w:r>
-      <w:r>
-        <w:t xml:space="preserve"> The user should be able to specify the input source and output </w:t>
+        <w:t xml:space="preserve">. The user should be able to specify the input source and output </w:t>
       </w:r>
       <w:r>
         <w:t>d</w:t>
@@ -3283,95 +3299,41 @@
         <w:t xml:space="preserve"> case</w:t>
       </w:r>
       <w:r>
-        <w:t xml:space="preserve"> study. Established alternatives that could be included in the study include: MAFFT, </w:t>
-      </w:r>
-      <w:r>
-        <w:rPr>
-          <w:highlight w:val="yellow"/>
-        </w:rPr>
-        <w:t>Clustal</w:t>
-      </w:r>
-      <w:r>
-        <w:rPr>
-          <w:highlight w:val="yellow"/>
-        </w:rPr>
+        <w:t xml:space="preserve"> study. Established alternatives that could be included in the study include: MAFFT, Clustal</w:t>
+      </w:r>
+      <w:r>
         <w:t xml:space="preserve"> </w:t>
       </w:r>
       <w:r>
-        <w:rPr>
-          <w:highlight w:val="yellow"/>
-        </w:rPr>
         <w:t>Omega</w:t>
       </w:r>
       <w:r>
-        <w:rPr>
-          <w:highlight w:val="yellow"/>
-        </w:rPr>
         <w:t xml:space="preserve"> &amp; </w:t>
       </w:r>
       <w:r>
-        <w:rPr>
-          <w:highlight w:val="yellow"/>
-        </w:rPr>
         <w:t>MUSCLE</w:t>
       </w:r>
       <w:r>
-        <w:rPr>
-          <w:highlight w:val="yellow"/>
-        </w:rPr>
-        <w:t xml:space="preserve"> </w:t>
-      </w:r>
-      <w:r>
-        <w:rPr>
-          <w:highlight w:val="yellow"/>
-        </w:rPr>
-        <w:t>(Pais et al., 2014)</w:t>
-      </w:r>
-      <w:r>
-        <w:rPr>
-          <w:highlight w:val="yellow"/>
-        </w:rPr>
-        <w:t xml:space="preserve">. The comparison should be performed using structural benchmarks from a publicly available dataset such as </w:t>
-      </w:r>
-      <w:proofErr w:type="spellStart"/>
-      <w:r>
-        <w:rPr>
-          <w:highlight w:val="yellow"/>
-        </w:rPr>
-        <w:t>BAliBASE</w:t>
-      </w:r>
-      <w:proofErr w:type="spellEnd"/>
-      <w:r>
-        <w:rPr>
-          <w:highlight w:val="yellow"/>
-        </w:rPr>
-        <w:t>, with clear steps for reproduction.</w:t>
-      </w:r>
-      <w:r>
-        <w:rPr>
-          <w:highlight w:val="yellow"/>
-        </w:rPr>
-        <w:t xml:space="preserve"> This is discussed further in</w:t>
-      </w:r>
-      <w:r>
-        <w:rPr>
-          <w:highlight w:val="yellow"/>
-        </w:rPr>
-        <w:t xml:space="preserve"> </w:t>
+        <w:t xml:space="preserve"> (Pais et al., 2014)</w:t>
+      </w:r>
+      <w:r>
+        <w:t>. The comparison should be performed using structural benchmark</w:t>
+      </w:r>
+      <w:r>
+        <w:t xml:space="preserve">ing as described in </w:t>
       </w:r>
       <w:r>
         <w:rPr>
           <w:b/>
           <w:bCs/>
-          <w:highlight w:val="yellow"/>
         </w:rPr>
         <w:t>Section 3.3</w:t>
       </w:r>
       <w:r>
-        <w:rPr>
-          <w:highlight w:val="yellow"/>
-        </w:rPr>
-        <w:t>.</w:t>
+        <w:t>, with clear steps for reproduction.</w:t>
+      </w:r>
+      <w:r>
+        <w:t xml:space="preserve"> </w:t>
       </w:r>
       <w:r>
         <w:br w:type="page"/>
@@ -3381,7 +3343,7 @@
       <w:pPr>
         <w:pStyle w:val="Heading3"/>
       </w:pPr>
-      <w:bookmarkStart w:id="4" w:name="_Toc179747142"/>
+      <w:bookmarkStart w:id="4" w:name="_Toc179799092"/>
       <w:r>
         <w:lastRenderedPageBreak/>
         <w:t>1.2.2</w:t>
@@ -3458,10 +3420,7 @@
     </w:p>
     <w:p>
       <w:r>
-        <w:t xml:space="preserve">Keeping step with recent research, the software should leverage multiple objective functions to guide the pareto-optimization </w:t>
-      </w:r>
-      <w:r>
-        <w:t>process</w:t>
+        <w:t>Keeping step with recent research, the software should leverage multiple objective functions to guide the pareto-optimization process</w:t>
       </w:r>
       <w:r>
         <w:t xml:space="preserve"> (</w:t>
@@ -3476,10 +3435,7 @@
         <w:t>)</w:t>
       </w:r>
       <w:r>
-        <w:t>. As</w:t>
-      </w:r>
-      <w:r>
-        <w:t xml:space="preserve"> output, the tool should produce a non-dominated set of at least 5 alignments that represent different compromises between the objectives.</w:t>
+        <w:t>. As output, the tool should produce a non-dominated set of at least 5 alignments that represent different compromises between the objectives.</w:t>
       </w:r>
     </w:p>
     <w:p/>
@@ -3530,44 +3486,31 @@
           <w:b/>
           <w:bCs/>
         </w:rPr>
-        <w:t xml:space="preserve">7. </w:t>
+        <w:t>7. Produce A Competitive Quality Alignment Tool</w:t>
+      </w:r>
+    </w:p>
+    <w:p>
+      <w:r>
+        <w:t>The final product should aim to be a viable choice of alignment tool relative to at least one</w:t>
+      </w:r>
+      <w:r>
+        <w:t xml:space="preserve"> </w:t>
+      </w:r>
+      <w:r>
+        <w:t>alternative</w:t>
+      </w:r>
+      <w:r>
+        <w:t xml:space="preserve"> tool</w:t>
+      </w:r>
+      <w:r>
+        <w:t xml:space="preserve"> in the case study described in </w:t>
       </w:r>
       <w:r>
         <w:rPr>
           <w:b/>
           <w:bCs/>
         </w:rPr>
-        <w:t>Produce A Competitive Quality Alignment Tool</w:t>
-      </w:r>
-    </w:p>
-    <w:p>
-      <w:r>
-        <w:t>The final product should aim to be a viable choice of alignment tool relative to at least one</w:t>
-      </w:r>
-      <w:r>
-        <w:t xml:space="preserve"> </w:t>
-      </w:r>
-      <w:r>
-        <w:t>alternative</w:t>
-      </w:r>
-      <w:r>
-        <w:t xml:space="preserve"> tool</w:t>
-      </w:r>
-      <w:r>
-        <w:t xml:space="preserve"> in the </w:t>
-      </w:r>
-      <w:r>
-        <w:t xml:space="preserve">structural benchmarking </w:t>
-      </w:r>
-      <w:r>
-        <w:t xml:space="preserve">case study described in </w:t>
-      </w:r>
-      <w:r>
-        <w:rPr>
-          <w:b/>
-          <w:bCs/>
-        </w:rPr>
-        <w:t>o</w:t>
+        <w:t>O</w:t>
       </w:r>
       <w:r>
         <w:rPr>
@@ -3601,25 +3544,19 @@
         <w:t xml:space="preserve">roduce </w:t>
       </w:r>
       <w:r>
-        <w:t>either</w:t>
+        <w:t xml:space="preserve">either </w:t>
+      </w:r>
+      <w:r>
+        <w:t>higher</w:t>
       </w:r>
       <w:r>
         <w:t xml:space="preserve"> </w:t>
       </w:r>
       <w:r>
-        <w:t>higher</w:t>
-      </w:r>
-      <w:r>
-        <w:t xml:space="preserve"> </w:t>
-      </w:r>
-      <w:r>
         <w:t xml:space="preserve">quality solutions on </w:t>
       </w:r>
       <w:r>
-        <w:t>average</w:t>
-      </w:r>
-      <w:r>
-        <w:t xml:space="preserve"> or</w:t>
+        <w:t>average or</w:t>
       </w:r>
       <w:r>
         <w:t xml:space="preserve"> </w:t>
@@ -3654,7 +3591,7 @@
       <w:pPr>
         <w:pStyle w:val="Heading2"/>
       </w:pPr>
-      <w:bookmarkStart w:id="5" w:name="_Toc179747143"/>
+      <w:bookmarkStart w:id="5" w:name="_Toc179799093"/>
       <w:r>
         <w:t>Scope</w:t>
       </w:r>
@@ -3677,7 +3614,7 @@
         <w:t xml:space="preserve"> performs the specialist task of Multiple Sequence Alignment (MSA). The alignment tool will be developed using an </w:t>
       </w:r>
       <w:r>
-        <w:t>agile</w:t>
+        <w:t>iterative</w:t>
       </w:r>
       <w:r>
         <w:t xml:space="preserve"> methodology and leverage metaheuristic algorithms to tackle the MSA problem. </w:t>
@@ -3685,13 +3622,7 @@
     </w:p>
     <w:p>
       <w:r>
-        <w:t xml:space="preserve">While a number of studies </w:t>
-      </w:r>
-      <w:r>
-        <w:t>have explored</w:t>
-      </w:r>
-      <w:r>
-        <w:t xml:space="preserve"> metaheuristic approaches for MSA, this project aims to address the underrepresentation of single-state methods in recent research</w:t>
+        <w:t>While a number of studies have explored metaheuristic approaches for MSA, this project aims to address the underrepresentation of single-state methods in recent research</w:t>
       </w:r>
       <w:r>
         <w:t xml:space="preserve"> (</w:t>
@@ -3713,114 +3644,68 @@
     </w:p>
     <w:p>
       <w:r>
+        <w:t>Despite being a key feature of some sequence alignment packages such as Clustal</w:t>
+      </w:r>
+      <w:r>
+        <w:t xml:space="preserve"> </w:t>
+      </w:r>
+      <w:r>
+        <w:t>X</w:t>
+      </w:r>
+      <w:r>
+        <w:t xml:space="preserve"> (</w:t>
+      </w:r>
+      <w:r>
+        <w:t>Larkin et al., 2007</w:t>
+      </w:r>
+      <w:r>
+        <w:t>)</w:t>
+      </w:r>
+      <w:r>
+        <w:t>,</w:t>
+      </w:r>
+      <w:r>
+        <w:t xml:space="preserve"> the development of a rich graphical user interface (GUI) lies outside the scope of this project.</w:t>
+      </w:r>
+      <w:r>
+        <w:t xml:space="preserve"> </w:t>
+      </w:r>
+      <w:r>
+        <w:t>Instead, emphasis is placed on producing high</w:t>
+      </w:r>
+      <w:r>
+        <w:t>-</w:t>
+      </w:r>
+      <w:r>
+        <w:t>quality alignments in a time-efficient manner.</w:t>
+      </w:r>
+      <w:r>
+        <w:t xml:space="preserve"> To this end, t</w:t>
+      </w:r>
+      <w:r>
+        <w:t xml:space="preserve">he project will conclude with a comparative case study, </w:t>
+      </w:r>
+      <w:r>
+        <w:t>framing</w:t>
+      </w:r>
+      <w:r>
+        <w:t xml:space="preserve"> the performance of the developed tool </w:t>
+      </w:r>
+      <w:r>
+        <w:t>in context of available</w:t>
+      </w:r>
+      <w:r>
+        <w:t xml:space="preserve"> alternatives as described in </w:t>
+      </w:r>
+      <w:r>
         <w:rPr>
-          <w:highlight w:val="yellow"/>
+          <w:b/>
+          <w:bCs/>
         </w:rPr>
-        <w:t xml:space="preserve">The project </w:t>
-      </w:r>
-      <w:r>
-        <w:rPr>
-          <w:highlight w:val="yellow"/>
-        </w:rPr>
-        <w:t>will</w:t>
-      </w:r>
-      <w:r>
-        <w:rPr>
-          <w:highlight w:val="yellow"/>
-        </w:rPr>
-        <w:t xml:space="preserve"> conclude with a comparative case study, comparing the performance of </w:t>
-      </w:r>
-      <w:r>
-        <w:rPr>
-          <w:highlight w:val="yellow"/>
-        </w:rPr>
-        <w:t xml:space="preserve">the </w:t>
-      </w:r>
-      <w:r>
-        <w:rPr>
-          <w:highlight w:val="yellow"/>
-        </w:rPr>
-        <w:t>developed tool against established alternatives such as MAFFT, Muscle and Clustal</w:t>
-      </w:r>
-      <w:r>
-        <w:rPr>
-          <w:highlight w:val="yellow"/>
-        </w:rPr>
-        <w:t xml:space="preserve"> </w:t>
-      </w:r>
-      <w:r>
-        <w:rPr>
-          <w:highlight w:val="yellow"/>
-        </w:rPr>
-        <w:t>Omega</w:t>
-      </w:r>
-      <w:r>
-        <w:rPr>
-          <w:highlight w:val="yellow"/>
-        </w:rPr>
-        <w:t xml:space="preserve"> </w:t>
-      </w:r>
-      <w:r>
-        <w:rPr>
-          <w:highlight w:val="yellow"/>
-        </w:rPr>
-        <w:t>(</w:t>
-      </w:r>
-      <w:r>
-        <w:rPr>
-          <w:highlight w:val="yellow"/>
-        </w:rPr>
-        <w:t>Pais et al., 2014</w:t>
-      </w:r>
-      <w:r>
-        <w:rPr>
-          <w:highlight w:val="yellow"/>
-        </w:rPr>
-        <w:t>)</w:t>
-      </w:r>
-      <w:r>
-        <w:rPr>
-          <w:highlight w:val="yellow"/>
-        </w:rPr>
+        <w:t>Section 3.3</w:t>
+      </w:r>
+      <w:r>
         <w:t>.</w:t>
-      </w:r>
-    </w:p>
-    <w:p>
-      <w:r>
-        <w:t>Despite being a key feature of some sequence alignment packages such as Clustal</w:t>
-      </w:r>
-      <w:r>
-        <w:t xml:space="preserve"> </w:t>
-      </w:r>
-      <w:r>
-        <w:t>X</w:t>
-      </w:r>
-      <w:r>
-        <w:t xml:space="preserve"> (</w:t>
-      </w:r>
-      <w:r>
-        <w:t>Larkin et al., 2007</w:t>
-      </w:r>
-      <w:r>
-        <w:t>)</w:t>
-      </w:r>
-      <w:r>
-        <w:t>,</w:t>
-      </w:r>
-      <w:r>
-        <w:t xml:space="preserve"> the development of a rich graphical user interface (GUI) lies outside the scope of this project.</w:t>
-      </w:r>
-      <w:r>
-        <w:t xml:space="preserve"> </w:t>
-      </w:r>
-      <w:r>
-        <w:t>Instead, emphasis is placed on producing high</w:t>
-      </w:r>
-      <w:r>
-        <w:t>-</w:t>
-      </w:r>
-      <w:r>
-        <w:t>quality alignments in a time-efficient manner.</w:t>
       </w:r>
     </w:p>
     <w:p>
@@ -3832,7 +3717,7 @@
       <w:pPr>
         <w:pStyle w:val="Heading2"/>
       </w:pPr>
-      <w:bookmarkStart w:id="6" w:name="_Toc179747144"/>
+      <w:bookmarkStart w:id="6" w:name="_Toc179799094"/>
       <w:r>
         <w:lastRenderedPageBreak/>
         <w:t>Deliverables</w:t>
@@ -3843,7 +3728,7 @@
       <w:pPr>
         <w:pStyle w:val="Heading3"/>
       </w:pPr>
-      <w:bookmarkStart w:id="7" w:name="_Toc179747145"/>
+      <w:bookmarkStart w:id="7" w:name="_Toc179799095"/>
       <w:r>
         <w:t>1.4.1 Software</w:t>
       </w:r>
@@ -4126,7 +4011,7 @@
       <w:pPr>
         <w:pStyle w:val="Heading3"/>
       </w:pPr>
-      <w:bookmarkStart w:id="8" w:name="_Toc179747146"/>
+      <w:bookmarkStart w:id="8" w:name="_Toc179799096"/>
       <w:r>
         <w:t>1.4.2 Documents</w:t>
       </w:r>
@@ -4234,7 +4119,7 @@
         <w:pStyle w:val="Heading2"/>
       </w:pPr>
       <w:bookmarkStart w:id="9" w:name="_Toc144892526"/>
-      <w:bookmarkStart w:id="10" w:name="_Toc179747147"/>
+      <w:bookmarkStart w:id="10" w:name="_Toc179799097"/>
       <w:r>
         <w:lastRenderedPageBreak/>
         <w:t>Constraints</w:t>
@@ -4244,10 +4129,7 @@
     </w:p>
     <w:p>
       <w:r>
-        <w:t xml:space="preserve">In order to be a viable choice of alignment tool for bioinformaticians, the software must be </w:t>
-      </w:r>
-      <w:r>
-        <w:t>compatible with established bioinformatics file formats.</w:t>
+        <w:t>In order to be a viable choice of alignment tool for bioinformaticians, the software must be compatible with established bioinformatics file formats.</w:t>
       </w:r>
       <w:r>
         <w:t xml:space="preserve"> </w:t>
@@ -4259,10 +4141,7 @@
         <w:t>enable</w:t>
       </w:r>
       <w:r>
-        <w:t xml:space="preserve"> effective assessment of the </w:t>
-      </w:r>
-      <w:r>
-        <w:t xml:space="preserve">tool as </w:t>
+        <w:t xml:space="preserve"> effective assessment of the tool as </w:t>
       </w:r>
       <w:r>
         <w:t>outlined</w:t>
@@ -4309,7 +4188,7 @@
       <w:pPr>
         <w:pStyle w:val="Heading2"/>
       </w:pPr>
-      <w:bookmarkStart w:id="11" w:name="_Toc179747148"/>
+      <w:bookmarkStart w:id="11" w:name="_Toc179799098"/>
       <w:r>
         <w:t>Assumptions</w:t>
       </w:r>
@@ -4317,10 +4196,7 @@
     </w:p>
     <w:p>
       <w:r>
-        <w:t xml:space="preserve">This work is predicated on the assumption that the performance of alignment software as assessed via structural benchmarking is indicative of the tool's real-world performance at Multiple Sequence </w:t>
-      </w:r>
-      <w:r>
-        <w:t>Alignment (MSA). An assumption of this nature is necessary as none of the project staff are bioinformaticians, and an external review cannot be commissioned due to financial constraints.</w:t>
+        <w:t>This work is predicated on the assumption that the performance of alignment software as assessed via structural benchmarking is indicative of the tool's real-world performance at Multiple Sequence Alignment (MSA). An assumption of this nature is necessary as none of the project staff are bioinformaticians, and an external review cannot be commissioned due to financial constraints.</w:t>
       </w:r>
     </w:p>
     <w:p>
@@ -4341,7 +4217,7 @@
       <w:pPr>
         <w:pStyle w:val="Heading1"/>
       </w:pPr>
-      <w:bookmarkStart w:id="12" w:name="_Toc179747149"/>
+      <w:bookmarkStart w:id="12" w:name="_Toc179799099"/>
       <w:r>
         <w:lastRenderedPageBreak/>
         <w:t>Project</w:t>
@@ -4358,12 +4234,9 @@
       <w:pPr>
         <w:pStyle w:val="Heading2"/>
       </w:pPr>
-      <w:bookmarkStart w:id="13" w:name="_Toc179747150"/>
-      <w:r>
-        <w:t xml:space="preserve">Project </w:t>
-      </w:r>
-      <w:r>
-        <w:t>benefits</w:t>
+      <w:bookmarkStart w:id="13" w:name="_Toc179799100"/>
+      <w:r>
+        <w:t>Project benefits</w:t>
       </w:r>
       <w:bookmarkEnd w:id="13"/>
     </w:p>
@@ -4400,7 +4273,7 @@
       <w:pPr>
         <w:pStyle w:val="Heading2"/>
       </w:pPr>
-      <w:bookmarkStart w:id="14" w:name="_Toc179747151"/>
+      <w:bookmarkStart w:id="14" w:name="_Toc179799101"/>
       <w:r>
         <w:t>Project operation</w:t>
       </w:r>
@@ -4455,10 +4328,7 @@
         <w:t xml:space="preserve">from </w:t>
       </w:r>
       <w:r>
-        <w:t xml:space="preserve">the </w:t>
-      </w:r>
-      <w:r>
-        <w:t>SCRUM framework</w:t>
+        <w:t>the SCRUM framework</w:t>
       </w:r>
       <w:r>
         <w:t xml:space="preserve"> (</w:t>
@@ -4470,10 +4340,7 @@
         <w:t>)</w:t>
       </w:r>
       <w:r>
-        <w:t>, development</w:t>
-      </w:r>
-      <w:r>
-        <w:t xml:space="preserve"> will take place in </w:t>
+        <w:t xml:space="preserve">, development will take place in </w:t>
       </w:r>
       <w:r>
         <w:t>a series of</w:t>
@@ -4576,7 +4443,13 @@
         <w:t>enable</w:t>
       </w:r>
       <w:r>
-        <w:t xml:space="preserve"> a comprehensive evaluation of the project (discussed in </w:t>
+        <w:t xml:space="preserve"> a comprehensive evaluation of the project (</w:t>
+      </w:r>
+      <w:r>
+        <w:t>detailed</w:t>
+      </w:r>
+      <w:r>
+        <w:t xml:space="preserve"> in </w:t>
       </w:r>
       <w:r>
         <w:rPr>
@@ -4596,7 +4469,7 @@
       <w:pPr>
         <w:pStyle w:val="Heading2"/>
       </w:pPr>
-      <w:bookmarkStart w:id="15" w:name="_Toc179747152"/>
+      <w:bookmarkStart w:id="15" w:name="_Toc179799102"/>
       <w:r>
         <w:lastRenderedPageBreak/>
         <w:t>Options</w:t>
@@ -4607,7 +4480,7 @@
       <w:pPr>
         <w:pStyle w:val="Heading3"/>
       </w:pPr>
-      <w:bookmarkStart w:id="16" w:name="_Toc179747153"/>
+      <w:bookmarkStart w:id="16" w:name="_Toc179799103"/>
       <w:r>
         <w:t>2.3.1</w:t>
       </w:r>
@@ -4641,7 +4514,7 @@
       <w:pPr>
         <w:pStyle w:val="Heading3"/>
       </w:pPr>
-      <w:bookmarkStart w:id="17" w:name="_Toc179747154"/>
+      <w:bookmarkStart w:id="17" w:name="_Toc179799104"/>
       <w:r>
         <w:t>2.3.2</w:t>
       </w:r>
@@ -4701,7 +4574,7 @@
       <w:pPr>
         <w:pStyle w:val="Heading2"/>
       </w:pPr>
-      <w:bookmarkStart w:id="18" w:name="_Toc179747155"/>
+      <w:bookmarkStart w:id="18" w:name="_Toc179799105"/>
       <w:r>
         <w:t>Risk analysis</w:t>
       </w:r>
@@ -4714,7 +4587,7 @@
       <w:pPr>
         <w:pStyle w:val="Heading3"/>
       </w:pPr>
-      <w:bookmarkStart w:id="19" w:name="_Toc179747156"/>
+      <w:bookmarkStart w:id="19" w:name="_Toc179799106"/>
       <w:r>
         <w:t>2.4.1 Risk Matrix</w:t>
       </w:r>
@@ -4791,14 +4664,7 @@
                 <w:rFonts w:ascii="Aptos" w:eastAsia="Times New Roman" w:hAnsi="Aptos" w:cs="Calibri"/>
                 <w:color w:val="000000"/>
               </w:rPr>
-              <w:t>Likelihood</w:t>
-            </w:r>
-            <w:r>
-              <w:rPr>
-                <w:rFonts w:ascii="Aptos" w:eastAsia="Times New Roman" w:hAnsi="Aptos" w:cs="Calibri"/>
-                <w:color w:val="000000"/>
-              </w:rPr>
-              <w:t xml:space="preserve"> (L)</w:t>
+              <w:t>Likelihood (L)</w:t>
             </w:r>
           </w:p>
         </w:tc>
@@ -4960,14 +4826,7 @@
                 <w:rFonts w:ascii="Aptos" w:eastAsia="Times New Roman" w:hAnsi="Aptos" w:cs="Calibri"/>
                 <w:color w:val="000000"/>
               </w:rPr>
-              <w:t>Severity</w:t>
-            </w:r>
-            <w:r>
-              <w:rPr>
-                <w:rFonts w:ascii="Aptos" w:eastAsia="Times New Roman" w:hAnsi="Aptos" w:cs="Calibri"/>
-                <w:color w:val="000000"/>
-              </w:rPr>
-              <w:t xml:space="preserve"> (S)</w:t>
+              <w:t>Severity (S)</w:t>
             </w:r>
           </w:p>
         </w:tc>
@@ -5808,7 +5667,7 @@
       <w:pPr>
         <w:pStyle w:val="Heading3"/>
       </w:pPr>
-      <w:bookmarkStart w:id="20" w:name="_Toc179747157"/>
+      <w:bookmarkStart w:id="20" w:name="_Toc179799107"/>
       <w:r>
         <w:lastRenderedPageBreak/>
         <w:t>2.4.2 Risk Analysis</w:t>
@@ -6068,22 +5927,7 @@
           </w:tcPr>
           <w:p>
             <w:r>
-              <w:t xml:space="preserve">Reactive: </w:t>
-            </w:r>
-            <w:r>
-              <w:t>Since an iterative development methodology is in place, s</w:t>
-            </w:r>
-            <w:r>
-              <w:t>elect a previous iteration</w:t>
-            </w:r>
-            <w:r>
-              <w:t xml:space="preserve"> </w:t>
-            </w:r>
-            <w:r>
-              <w:t xml:space="preserve">of the software to be </w:t>
-            </w:r>
-            <w:r>
-              <w:t>used as the final version.</w:t>
+              <w:t>Reactive: Since an iterative development methodology is in place, select a previous iteration of the software to be used as the final version.</w:t>
             </w:r>
             <w:r>
               <w:t xml:space="preserve"> Attempt a fix </w:t>
@@ -6243,10 +6087,7 @@
           </w:tcPr>
           <w:p>
             <w:r>
-              <w:t>Proactive: Ensure that producing valid solutions to the MSA problem is one of the first requirements to be satisfied by a software release</w:t>
-            </w:r>
-            <w:r>
-              <w:t>, prioritized over performance and solution quality.</w:t>
+              <w:t>Proactive: Ensure that producing valid solutions to the MSA problem is one of the first requirements to be satisfied by a software release, prioritized over performance and solution quality.</w:t>
             </w:r>
           </w:p>
         </w:tc>
@@ -6308,25 +6149,7 @@
           </w:tcPr>
           <w:p>
             <w:r>
-              <w:t xml:space="preserve">Reactive: </w:t>
-            </w:r>
-            <w:r>
-              <w:t>Notify</w:t>
-            </w:r>
-            <w:r>
-              <w:t xml:space="preserve"> the project supervisor </w:t>
-            </w:r>
-            <w:r>
-              <w:t xml:space="preserve">of this </w:t>
-            </w:r>
-            <w:r>
-              <w:t>as soon as possible. Discuss how the project plan can be adapted if necessary</w:t>
-            </w:r>
-            <w:r>
-              <w:t xml:space="preserve"> and contact student services</w:t>
-            </w:r>
-            <w:r>
-              <w:t>.</w:t>
+              <w:t>Reactive: Notify the project supervisor of this as soon as possible. Discuss how the project plan can be adapted if necessary and contact student services.</w:t>
             </w:r>
           </w:p>
         </w:tc>
@@ -6459,16 +6282,7 @@
           </w:tcPr>
           <w:p>
             <w:r>
-              <w:t xml:space="preserve">Proactive: </w:t>
-            </w:r>
-            <w:r>
-              <w:t>Ensure</w:t>
-            </w:r>
-            <w:r>
-              <w:t xml:space="preserve"> that any work taken on aligns with </w:t>
-            </w:r>
-            <w:r>
-              <w:t>primary or secondary objectives for the project. Prioritize primary objectives.</w:t>
+              <w:t>Proactive: Ensure that any work taken on aligns with primary or secondary objectives for the project. Prioritize primary objectives.</w:t>
             </w:r>
           </w:p>
         </w:tc>
@@ -6622,7 +6436,28 @@
           <w:i/>
           <w:iCs/>
         </w:rPr>
-        <w:t xml:space="preserve"> Table of Risks and Mitigations</w:t>
+        <w:t xml:space="preserve"> Table of </w:t>
+      </w:r>
+      <w:r>
+        <w:rPr>
+          <w:i/>
+          <w:iCs/>
+        </w:rPr>
+        <w:t xml:space="preserve">Project </w:t>
+      </w:r>
+      <w:r>
+        <w:rPr>
+          <w:i/>
+          <w:iCs/>
+        </w:rPr>
+        <w:t>Risks and Mitigations</w:t>
+      </w:r>
+      <w:r>
+        <w:rPr>
+          <w:i/>
+          <w:iCs/>
+        </w:rPr>
+        <w:t>.</w:t>
       </w:r>
     </w:p>
     <w:p>
@@ -6640,7 +6475,7 @@
       <w:pPr>
         <w:pStyle w:val="Heading2"/>
       </w:pPr>
-      <w:bookmarkStart w:id="21" w:name="_Toc179747158"/>
+      <w:bookmarkStart w:id="21" w:name="_Toc179799108"/>
       <w:r>
         <w:t>Ethical and legal considerations</w:t>
       </w:r>
@@ -6648,10 +6483,7 @@
     </w:p>
     <w:p>
       <w:r>
-        <w:t>The project will not involve test subjects or sensitive user data. All data to be used with the software will be either entirely syn</w:t>
-      </w:r>
-      <w:r>
-        <w:t>thetic or sourced from well-documented, reputable datasets</w:t>
+        <w:t>The project will not involve test subjects or sensitive user data. All data to be used with the software will be either entirely synthetic or sourced from well-documented, reputable datasets</w:t>
       </w:r>
       <w:r>
         <w:t xml:space="preserve"> – and used</w:t>
@@ -6695,7 +6527,7 @@
       <w:pPr>
         <w:pStyle w:val="Heading2"/>
       </w:pPr>
-      <w:bookmarkStart w:id="22" w:name="_Toc179747159"/>
+      <w:bookmarkStart w:id="22" w:name="_Toc179799109"/>
       <w:r>
         <w:t>Commercial considerations</w:t>
       </w:r>
@@ -7222,14 +7054,7 @@
           <w:i/>
           <w:iCs/>
         </w:rPr>
-        <w:t xml:space="preserve"> Breakdown</w:t>
-      </w:r>
-      <w:r>
-        <w:rPr>
-          <w:i/>
-          <w:iCs/>
-        </w:rPr>
-        <w:t xml:space="preserve"> of estimated costs for the project</w:t>
+        <w:t xml:space="preserve"> Breakdown of estimated costs for the project</w:t>
       </w:r>
       <w:r>
         <w:rPr>
@@ -7266,10 +7091,7 @@
         <w:t>While typically not directly monetised, work of this nature</w:t>
       </w:r>
       <w:r>
-        <w:t xml:space="preserve"> </w:t>
-      </w:r>
-      <w:r>
-        <w:t>may be eligible for charitable funding as</w:t>
+        <w:t xml:space="preserve"> may be eligible for charitable funding as</w:t>
       </w:r>
       <w:r>
         <w:t xml:space="preserve"> it </w:t>
@@ -7345,7 +7167,7 @@
       <w:pPr>
         <w:pStyle w:val="Heading1"/>
       </w:pPr>
-      <w:bookmarkStart w:id="23" w:name="_Toc179747160"/>
+      <w:bookmarkStart w:id="23" w:name="_Toc179799110"/>
       <w:r>
         <w:lastRenderedPageBreak/>
         <w:t>Project methodology and outcomes</w:t>
@@ -7356,7 +7178,7 @@
       <w:pPr>
         <w:pStyle w:val="Heading2"/>
       </w:pPr>
-      <w:bookmarkStart w:id="24" w:name="_Toc179747161"/>
+      <w:bookmarkStart w:id="24" w:name="_Toc179799111"/>
       <w:r>
         <w:t>Initial project plan</w:t>
       </w:r>
@@ -7370,7 +7192,7 @@
           <w:numId w:val="1"/>
         </w:numPr>
       </w:pPr>
-      <w:bookmarkStart w:id="25" w:name="_Toc179747162"/>
+      <w:bookmarkStart w:id="25" w:name="_Toc179799112"/>
       <w:r>
         <w:t>Tasks and milestones</w:t>
       </w:r>
@@ -13054,7 +12876,7 @@
           <w:numId w:val="1"/>
         </w:numPr>
       </w:pPr>
-      <w:bookmarkStart w:id="26" w:name="_Toc179747163"/>
+      <w:bookmarkStart w:id="26" w:name="_Toc179799113"/>
       <w:r>
         <w:lastRenderedPageBreak/>
         <w:t xml:space="preserve">Schedule </w:t>
@@ -13178,7 +13000,7 @@
       <w:pPr>
         <w:pStyle w:val="Heading2"/>
       </w:pPr>
-      <w:bookmarkStart w:id="27" w:name="_Toc179747164"/>
+      <w:bookmarkStart w:id="27" w:name="_Toc179799114"/>
       <w:r>
         <w:t>Project control</w:t>
       </w:r>
@@ -13189,22 +13011,10 @@
         <w:t>To manage the project effectively, upcoming tasks from the project schedule will be added to a</w:t>
       </w:r>
       <w:r>
-        <w:t xml:space="preserve">n </w:t>
-      </w:r>
-      <w:r>
-        <w:rPr>
-          <w:highlight w:val="yellow"/>
-        </w:rPr>
-        <w:t xml:space="preserve">online </w:t>
-      </w:r>
-      <w:r>
-        <w:rPr>
-          <w:highlight w:val="yellow"/>
-        </w:rPr>
-        <w:t>task board</w:t>
-      </w:r>
-      <w:r>
-        <w:t xml:space="preserve"> such that their progress can be monitored.</w:t>
+        <w:t xml:space="preserve">n online </w:t>
+      </w:r>
+      <w:r>
+        <w:t>task board such that their progress can be monitored.</w:t>
       </w:r>
       <w:r>
         <w:t xml:space="preserve"> </w:t>
@@ -13340,7 +13150,7 @@
       <w:pPr>
         <w:pStyle w:val="Heading2"/>
       </w:pPr>
-      <w:bookmarkStart w:id="28" w:name="_Toc179747165"/>
+      <w:bookmarkStart w:id="28" w:name="_Toc179799115"/>
       <w:r>
         <w:t>Project evaluation</w:t>
       </w:r>
@@ -13413,7 +13223,16 @@
         <w:t xml:space="preserve"> </w:t>
       </w:r>
       <w:r>
-        <w:t>partitions of a benchmark</w:t>
+        <w:t xml:space="preserve">partitions of a </w:t>
+      </w:r>
+      <w:r>
+        <w:t>public</w:t>
+      </w:r>
+      <w:r>
+        <w:t xml:space="preserve">ly available </w:t>
+      </w:r>
+      <w:r>
+        <w:t>benchmark</w:t>
       </w:r>
       <w:r>
         <w:t>ing dataset</w:t>
@@ -13466,7 +13285,13 @@
     </w:p>
     <w:p>
       <w:r>
-        <w:t xml:space="preserve">Finally, the tool will be </w:t>
+        <w:t>Finally, the tool</w:t>
+      </w:r>
+      <w:r>
+        <w:t xml:space="preserve">’s performance </w:t>
+      </w:r>
+      <w:r>
+        <w:t xml:space="preserve">will be </w:t>
       </w:r>
       <w:r>
         <w:t>analysed</w:t>
@@ -13484,74 +13309,84 @@
         <w:t xml:space="preserve"> alongside established alternative</w:t>
       </w:r>
       <w:r>
-        <w:t xml:space="preserve">s </w:t>
-      </w:r>
-      <w:r>
-        <w:t>such as MAFFT, Muscle and Clustal</w:t>
+        <w:t>s such as MAFFT, Muscle and Clustal Omega (Pais et al., 2014).</w:t>
       </w:r>
       <w:r>
         <w:t xml:space="preserve"> </w:t>
       </w:r>
       <w:r>
-        <w:t>Omega</w:t>
+        <w:t xml:space="preserve">For this study, a separate benchmark will be used to the </w:t>
+      </w:r>
+      <w:r>
+        <w:t>dataset</w:t>
+      </w:r>
+      <w:r>
+        <w:t xml:space="preserve"> used during development</w:t>
+      </w:r>
+      <w:r>
+        <w:t xml:space="preserve"> to</w:t>
       </w:r>
       <w:r>
         <w:t xml:space="preserve"> </w:t>
       </w:r>
       <w:r>
-        <w:t>(Pais et al., 2014)</w:t>
+        <w:t xml:space="preserve">mitigate against </w:t>
+      </w:r>
+      <w:r>
+        <w:t>confirmation bias and data dredging</w:t>
       </w:r>
       <w:r>
         <w:t>.</w:t>
-      </w:r>
-      <w:r>
-        <w:t xml:space="preserve"> </w:t>
       </w:r>
     </w:p>
     <w:p>
-      <w:pPr>
-        <w:rPr>
-          <w:highlight w:val="yellow"/>
-        </w:rPr>
-      </w:pPr>
-      <w:r>
-        <w:rPr>
-          <w:highlight w:val="yellow"/>
-        </w:rPr>
-        <w:t xml:space="preserve">This study will be used to frame the performance of the software in the context of </w:t>
+      <w:r>
+        <w:t xml:space="preserve">Following </w:t>
+      </w:r>
+      <w:r>
+        <w:t>t</w:t>
+      </w:r>
+      <w:r>
+        <w:t>his</w:t>
+      </w:r>
+      <w:r>
+        <w:t xml:space="preserve">, the overall success of the project can be evaluated with reference to the original </w:t>
+      </w:r>
+      <w:r>
+        <w:t xml:space="preserve">project schedule, </w:t>
+      </w:r>
+      <w:r>
+        <w:t>aims</w:t>
+      </w:r>
+      <w:r>
+        <w:t>,</w:t>
+      </w:r>
+      <w:r>
+        <w:t xml:space="preserve"> and objectives</w:t>
+      </w:r>
+      <w:r>
+        <w:t>. The resulting c</w:t>
+      </w:r>
+      <w:r>
+        <w:t xml:space="preserve">onclusions </w:t>
+      </w:r>
+      <w:r>
+        <w:t>will be</w:t>
+      </w:r>
+      <w:r>
+        <w:t xml:space="preserve"> supported by evidenced accounts of the tool’s solution quality, time efficiency and requirements fulfilled.</w:t>
       </w:r>
     </w:p>
     <w:p>
       <w:r>
-        <w:rPr>
-          <w:highlight w:val="yellow"/>
-        </w:rPr>
-        <w:t xml:space="preserve">Following </w:t>
-      </w:r>
-      <w:r>
-        <w:rPr>
-          <w:highlight w:val="yellow"/>
-        </w:rPr>
-        <w:t>t</w:t>
-      </w:r>
-      <w:r>
-        <w:rPr>
-          <w:highlight w:val="yellow"/>
-        </w:rPr>
-        <w:t>his</w:t>
-      </w:r>
-      <w:r>
-        <w:rPr>
-          <w:highlight w:val="yellow"/>
-        </w:rPr>
-        <w:t>, the overall success of the project can be evaluated with reference to the original aims and objectives.</w:t>
+        <w:t xml:space="preserve"> </w:t>
       </w:r>
     </w:p>
     <w:p>
       <w:pPr>
         <w:pStyle w:val="Heading1"/>
       </w:pPr>
-      <w:bookmarkStart w:id="29" w:name="_Toc179747166"/>
+      <w:bookmarkStart w:id="29" w:name="_Toc179799116"/>
       <w:r>
         <w:lastRenderedPageBreak/>
         <w:t>References</w:t>
@@ -13561,10 +13396,7 @@
     <w:p/>
     <w:p>
       <w:r>
-        <w:t>Bahr A., Thompson J.D., Thierry J.-C. &amp; Poch O.</w:t>
-      </w:r>
-      <w:r>
-        <w:t xml:space="preserve"> (2001) </w:t>
+        <w:t xml:space="preserve">Bahr A., Thompson J.D., Thierry J.-C. &amp; Poch O. (2001) </w:t>
       </w:r>
       <w:proofErr w:type="spellStart"/>
       <w:r>
@@ -13580,10 +13412,7 @@
       </w:r>
       <w:proofErr w:type="spellEnd"/>
       <w:r>
-        <w:t>): enhancements for repeats, transmembrane sequences and circular permutations</w:t>
-      </w:r>
-      <w:r>
-        <w:t xml:space="preserve">. </w:t>
+        <w:t xml:space="preserve">): enhancements for repeats, transmembrane sequences and circular permutations. </w:t>
       </w:r>
       <w:r>
         <w:rPr>
@@ -13593,19 +13422,7 @@
         <w:t>Nucleic Acids Research</w:t>
       </w:r>
       <w:r>
-        <w:t xml:space="preserve">, </w:t>
-      </w:r>
-      <w:r>
-        <w:t>29</w:t>
-      </w:r>
-      <w:r>
-        <w:t>(</w:t>
-      </w:r>
-      <w:r>
-        <w:t>323–326</w:t>
-      </w:r>
-      <w:r>
-        <w:t xml:space="preserve">). </w:t>
+        <w:t xml:space="preserve">, 29(323–326). </w:t>
       </w:r>
       <w:hyperlink r:id="rId11" w:history="1">
         <w:r>
@@ -13635,24 +13452,14 @@
       </w:r>
       <w:proofErr w:type="spellEnd"/>
       <w:r>
-        <w:t xml:space="preserve"> J., Highsmith J., Hunt A., Jeffries R., Kern J., Marick B., Martin R.C., Mellor S., Schwaber K., Sutherland J. &amp; Thomas D.</w:t>
-      </w:r>
-      <w:r>
-        <w:t xml:space="preserve"> (2001) </w:t>
+        <w:t xml:space="preserve"> J., Highsmith J., Hunt A., Jeffries R., Kern J., Marick B., Martin R.C., Mellor S., Schwaber K., Sutherland J. &amp; Thomas D. (2001) </w:t>
       </w:r>
       <w:r>
         <w:rPr>
           <w:i/>
           <w:iCs/>
         </w:rPr>
-        <w:t>Principles behind the Agile Manifesto</w:t>
-      </w:r>
-      <w:r>
-        <w:rPr>
-          <w:i/>
-          <w:iCs/>
-        </w:rPr>
-        <w:t>.</w:t>
+        <w:t>Principles behind the Agile Manifesto.</w:t>
       </w:r>
       <w:r>
         <w:t xml:space="preserve"> </w:t>
@@ -13714,13 +13521,7 @@
         <w:t xml:space="preserve"> L., Benito S., Juan A.A. &amp; Prados F. </w:t>
       </w:r>
       <w:r>
-        <w:t xml:space="preserve">(2022) </w:t>
-      </w:r>
-      <w:r>
-        <w:t>On the role of metaheuristic optimization in bioinformatics</w:t>
-      </w:r>
-      <w:r>
-        <w:t xml:space="preserve">. </w:t>
+        <w:t xml:space="preserve">(2022) On the role of metaheuristic optimization in bioinformatics. </w:t>
       </w:r>
       <w:r>
         <w:rPr>
@@ -13765,16 +13566,7 @@
     <w:p/>
     <w:p>
       <w:r>
-        <w:t xml:space="preserve">Data Protection Act </w:t>
-      </w:r>
-      <w:r>
-        <w:t>(</w:t>
-      </w:r>
-      <w:r>
-        <w:t>2018</w:t>
-      </w:r>
-      <w:r>
-        <w:t xml:space="preserve">) Chapter 12. </w:t>
+        <w:t xml:space="preserve">Data Protection Act (2018) Chapter 12. </w:t>
       </w:r>
       <w:hyperlink r:id="rId15" w:history="1">
         <w:r>
@@ -13823,10 +13615,7 @@
         </w:rPr>
       </w:pPr>
       <w:r>
-        <w:t>Ibrahim M.K., Yusof U.K., Eisa T.A.E. &amp; Nasser M.</w:t>
-      </w:r>
-      <w:r>
-        <w:t xml:space="preserve"> (2024) </w:t>
+        <w:t xml:space="preserve">Ibrahim M.K., Yusof U.K., Eisa T.A.E. &amp; Nasser M. (2024) </w:t>
       </w:r>
       <w:r>
         <w:t>Bioinspired Algorithms for Multiple Sequence Alignment: A Systematic Review and Roadmap</w:t>
@@ -13872,13 +13661,7 @@
       </w:r>
       <w:proofErr w:type="spellEnd"/>
       <w:r>
-        <w:t xml:space="preserve"> G., Brown N.P., Chenna R., McGettigan P.A., McWilliam H., Valentin F., Wallace I.M., Wilm A., Lopez R., Thompson J.D., Gibson T.J. &amp; Higgins D.G.</w:t>
-      </w:r>
-      <w:r>
-        <w:t xml:space="preserve"> (2007) </w:t>
-      </w:r>
-      <w:r>
-        <w:t xml:space="preserve">Clustal W and Clustal X version 2.0, </w:t>
+        <w:t xml:space="preserve"> G., Brown N.P., Chenna R., McGettigan P.A., McWilliam H., Valentin F., Wallace I.M., Wilm A., Lopez R., Thompson J.D., Gibson T.J. &amp; Higgins D.G. (2007) Clustal W and Clustal X version 2.0, </w:t>
       </w:r>
       <w:r>
         <w:rPr>
@@ -13888,19 +13671,7 @@
         <w:t>Bioinformatics</w:t>
       </w:r>
       <w:r>
-        <w:t>, 23</w:t>
-      </w:r>
-      <w:r>
-        <w:t>(</w:t>
-      </w:r>
-      <w:r>
-        <w:t>2947–2948</w:t>
-      </w:r>
-      <w:r>
-        <w:t>).</w:t>
-      </w:r>
-      <w:r>
-        <w:t xml:space="preserve"> </w:t>
+        <w:t xml:space="preserve">, 23(2947–2948). </w:t>
       </w:r>
       <w:hyperlink r:id="rId18" w:history="1">
         <w:r>
@@ -13914,10 +13685,7 @@
     <w:p/>
     <w:p>
       <w:r>
-        <w:t>Pais F.S., Ruy P.C., Oliveira G. &amp; Coimbra R.S.</w:t>
-      </w:r>
-      <w:r>
-        <w:t xml:space="preserve"> (2014) Assessing the efficiency of multiple sequence alignment programs. </w:t>
+        <w:t xml:space="preserve">Pais F.S., Ruy P.C., Oliveira G. &amp; Coimbra R.S. (2014) Assessing the efficiency of multiple sequence alignment programs. </w:t>
       </w:r>
       <w:r>
         <w:rPr>
@@ -14000,106 +13768,23 @@
         </w:rPr>
       </w:pPr>
       <w:r>
-        <w:t xml:space="preserve">Sievers F., Wilm A., Dineen D., Gibson T.J., Karplus K., Li W., Lopez R., McWilliam H., Remmert M., </w:t>
+        <w:t>Thompson J.D., </w:t>
       </w:r>
       <w:proofErr w:type="spellStart"/>
       <w:r>
-        <w:t>Söding</w:t>
+        <w:t>Plewniak</w:t>
       </w:r>
       <w:proofErr w:type="spellEnd"/>
       <w:r>
-        <w:t xml:space="preserve"> J., Thompson J.D. &amp; Higgins D.G.</w:t>
-      </w:r>
-      <w:r>
-        <w:t xml:space="preserve"> (2011) </w:t>
-      </w:r>
-      <w:r>
-        <w:t>Fast, scalable generation of high-quality protein multiple sequence alignments using Clustal Omega.</w:t>
-      </w:r>
-      <w:r>
-        <w:rPr>
-          <w:i/>
-          <w:iCs/>
-        </w:rPr>
-        <w:t xml:space="preserve"> </w:t>
-      </w:r>
-      <w:r>
-        <w:rPr>
-          <w:i/>
-          <w:iCs/>
-        </w:rPr>
-        <w:t>Molecular Systems Biology</w:t>
-      </w:r>
-      <w:r>
-        <w:t xml:space="preserve">, </w:t>
-      </w:r>
-      <w:r>
-        <w:t>7:539</w:t>
-      </w:r>
-      <w:r>
-        <w:t xml:space="preserve">. </w:t>
-      </w:r>
-      <w:hyperlink r:id="rId21" w:history="1">
-        <w:r>
-          <w:rPr>
-            <w:rStyle w:val="Hyperlink"/>
-          </w:rPr>
-          <w:t>https://doi.org/10.1038%2Fmsb.2011.75</w:t>
-        </w:r>
-      </w:hyperlink>
-    </w:p>
-    <w:p/>
-    <w:p>
-      <w:pPr>
-        <w:rPr>
-          <w:rStyle w:val="Hyperlink"/>
-        </w:rPr>
-      </w:pPr>
-      <w:r>
-        <w:t>Thompson</w:t>
-      </w:r>
-      <w:r>
-        <w:t xml:space="preserve"> </w:t>
-      </w:r>
-      <w:r>
-        <w:t>J</w:t>
-      </w:r>
-      <w:r>
-        <w:t>.</w:t>
-      </w:r>
-      <w:r>
-        <w:t>D</w:t>
-      </w:r>
-      <w:r>
-        <w:t>.</w:t>
-      </w:r>
-      <w:r>
-        <w:t>, </w:t>
+        <w:t xml:space="preserve"> F., Poch O. (1999) </w:t>
       </w:r>
       <w:proofErr w:type="spellStart"/>
       <w:r>
-        <w:t>Plewniak</w:t>
+        <w:t>BAliBASE</w:t>
       </w:r>
       <w:proofErr w:type="spellEnd"/>
       <w:r>
-        <w:t xml:space="preserve"> F.</w:t>
-      </w:r>
-      <w:r>
-        <w:t>, Poch</w:t>
-      </w:r>
-      <w:r>
-        <w:t xml:space="preserve"> O. (1999) </w:t>
-      </w:r>
-      <w:proofErr w:type="spellStart"/>
-      <w:r>
-        <w:t>BAliBASE</w:t>
-      </w:r>
-      <w:proofErr w:type="spellEnd"/>
-      <w:r>
-        <w:t>: a benchmark alignment database for the evaluation of multiple alignment programs</w:t>
-      </w:r>
-      <w:r>
-        <w:t xml:space="preserve">. </w:t>
+        <w:t xml:space="preserve">: a benchmark alignment database for the evaluation of multiple alignment programs. </w:t>
       </w:r>
       <w:r>
         <w:rPr>
@@ -14109,18 +13794,9 @@
         <w:t>Bioinformatics</w:t>
       </w:r>
       <w:r>
-        <w:t>, 15</w:t>
-      </w:r>
-      <w:r>
-        <w:t>(</w:t>
-      </w:r>
-      <w:r>
-        <w:t>87–88</w:t>
-      </w:r>
-      <w:r>
-        <w:t xml:space="preserve">). </w:t>
-      </w:r>
-      <w:hyperlink r:id="rId22" w:history="1">
+        <w:t xml:space="preserve">, 15(87–88). </w:t>
+      </w:r>
+      <w:hyperlink r:id="rId21" w:history="1">
         <w:r>
           <w:rPr>
             <w:rStyle w:val="Hyperlink"/>
@@ -14141,7 +13817,7 @@
       <w:pPr>
         <w:pStyle w:val="Heading1"/>
       </w:pPr>
-      <w:bookmarkStart w:id="30" w:name="_Toc179747167"/>
+      <w:bookmarkStart w:id="30" w:name="_Toc179799117"/>
       <w:r>
         <w:lastRenderedPageBreak/>
         <w:t xml:space="preserve">Appendix </w:t>
@@ -14423,7 +14099,7 @@
       <w:pPr>
         <w:pStyle w:val="Heading1"/>
       </w:pPr>
-      <w:bookmarkStart w:id="31" w:name="_Toc179747168"/>
+      <w:bookmarkStart w:id="31" w:name="_Toc179799118"/>
       <w:r>
         <w:lastRenderedPageBreak/>
         <w:t>Appendix b</w:t>
@@ -14585,23 +14261,7 @@
                 <w:color w:val="000000"/>
                 <w:lang w:eastAsia="ja-JP"/>
               </w:rPr>
-              <w:t>Rel</w:t>
-            </w:r>
-            <w:r>
-              <w:rPr>
-                <w:rFonts w:ascii="Calibri" w:eastAsia="Times New Roman" w:hAnsi="Calibri" w:cs="Calibri"/>
-                <w:color w:val="000000"/>
-                <w:lang w:eastAsia="ja-JP"/>
-              </w:rPr>
-              <w:t>ative</w:t>
-            </w:r>
-            <w:r>
-              <w:rPr>
-                <w:rFonts w:ascii="Calibri" w:eastAsia="Times New Roman" w:hAnsi="Calibri" w:cs="Calibri"/>
-                <w:color w:val="000000"/>
-                <w:lang w:eastAsia="ja-JP"/>
-              </w:rPr>
-              <w:t xml:space="preserve"> Cost</w:t>
+              <w:t>Relative Cost</w:t>
             </w:r>
           </w:p>
         </w:tc>

</xml_diff>

<commit_message>
progress on pdd - word counts, asking for feedback
</commit_message>
<xml_diff>
--- a/Docs/2024-25 PDD WIP - Reckless.docx
+++ b/Docs/2024-25 PDD WIP - Reckless.docx
@@ -182,7 +182,15 @@
           <w:sz w:val="24"/>
           <w:szCs w:val="24"/>
         </w:rPr>
-        <w:t>2380</w:t>
+        <w:t>238</w:t>
+      </w:r>
+      <w:r>
+        <w:rPr>
+          <w:rStyle w:val="Strong"/>
+          <w:sz w:val="24"/>
+          <w:szCs w:val="24"/>
+        </w:rPr>
+        <w:t>2</w:t>
       </w:r>
     </w:p>
     <w:p>
@@ -3125,14 +3133,6 @@
           <w:bCs/>
         </w:rPr>
       </w:pPr>
-    </w:p>
-    <w:p>
-      <w:pPr>
-        <w:rPr>
-          <w:b/>
-          <w:bCs/>
-        </w:rPr>
-      </w:pPr>
       <w:r>
         <w:rPr>
           <w:b/>
@@ -3288,7 +3288,35 @@
           <w:b/>
           <w:bCs/>
         </w:rPr>
-        <w:t xml:space="preserve"> Consistently Produce High-Quality Alignments of Sequences</w:t>
+        <w:t xml:space="preserve"> </w:t>
+      </w:r>
+      <w:r>
+        <w:rPr>
+          <w:b/>
+          <w:bCs/>
+        </w:rPr>
+        <w:t>Perform a Comparative Case Study</w:t>
+      </w:r>
+      <w:r>
+        <w:rPr>
+          <w:b/>
+          <w:bCs/>
+        </w:rPr>
+        <w:t xml:space="preserve"> </w:t>
+      </w:r>
+      <w:r>
+        <w:rPr>
+          <w:b/>
+          <w:bCs/>
+        </w:rPr>
+        <w:t>Against</w:t>
+      </w:r>
+      <w:r>
+        <w:rPr>
+          <w:b/>
+          <w:bCs/>
+        </w:rPr>
+        <w:t xml:space="preserve"> External Tools</w:t>
       </w:r>
     </w:p>
     <w:p>
@@ -3353,7 +3381,6 @@
       </w:r>
       <w:bookmarkEnd w:id="4"/>
     </w:p>
-    <w:p/>
     <w:p>
       <w:pPr>
         <w:rPr>

</xml_diff>

<commit_message>
made a first submission
</commit_message>
<xml_diff>
--- a/Docs/2024-25 PDD WIP - Reckless.docx
+++ b/Docs/2024-25 PDD WIP - Reckless.docx
@@ -182,7 +182,7 @@
           <w:sz w:val="24"/>
           <w:szCs w:val="24"/>
         </w:rPr>
-        <w:t>238</w:t>
+        <w:t>241</w:t>
       </w:r>
       <w:r>
         <w:rPr>
@@ -278,7 +278,7 @@
           <w:r>
             <w:fldChar w:fldCharType="separate"/>
           </w:r>
-          <w:hyperlink w:anchor="_Toc179799088" w:history="1">
+          <w:hyperlink w:anchor="_Toc179824863" w:history="1">
             <w:r>
               <w:rPr>
                 <w:rStyle w:val="Hyperlink"/>
@@ -324,7 +324,7 @@
                 <w:noProof/>
                 <w:webHidden/>
               </w:rPr>
-              <w:instrText xml:space="preserve"> PAGEREF _Toc179799088 \h </w:instrText>
+              <w:instrText xml:space="preserve"> PAGEREF _Toc179824863 \h </w:instrText>
             </w:r>
             <w:r>
               <w:rPr>
@@ -372,7 +372,7 @@
               <w14:ligatures w14:val="standardContextual"/>
             </w:rPr>
           </w:pPr>
-          <w:hyperlink w:anchor="_Toc179799089" w:history="1">
+          <w:hyperlink w:anchor="_Toc179824864" w:history="1">
             <w:r>
               <w:rPr>
                 <w:rStyle w:val="Hyperlink"/>
@@ -418,7 +418,7 @@
                 <w:noProof/>
                 <w:webHidden/>
               </w:rPr>
-              <w:instrText xml:space="preserve"> PAGEREF _Toc179799089 \h </w:instrText>
+              <w:instrText xml:space="preserve"> PAGEREF _Toc179824864 \h </w:instrText>
             </w:r>
             <w:r>
               <w:rPr>
@@ -466,7 +466,7 @@
               <w14:ligatures w14:val="standardContextual"/>
             </w:rPr>
           </w:pPr>
-          <w:hyperlink w:anchor="_Toc179799090" w:history="1">
+          <w:hyperlink w:anchor="_Toc179824865" w:history="1">
             <w:r>
               <w:rPr>
                 <w:rStyle w:val="Hyperlink"/>
@@ -512,7 +512,7 @@
                 <w:noProof/>
                 <w:webHidden/>
               </w:rPr>
-              <w:instrText xml:space="preserve"> PAGEREF _Toc179799090 \h </w:instrText>
+              <w:instrText xml:space="preserve"> PAGEREF _Toc179824865 \h </w:instrText>
             </w:r>
             <w:r>
               <w:rPr>
@@ -559,7 +559,7 @@
               <w14:ligatures w14:val="standardContextual"/>
             </w:rPr>
           </w:pPr>
-          <w:hyperlink w:anchor="_Toc179799091" w:history="1">
+          <w:hyperlink w:anchor="_Toc179824866" w:history="1">
             <w:r>
               <w:rPr>
                 <w:rStyle w:val="Hyperlink"/>
@@ -586,7 +586,7 @@
                 <w:noProof/>
                 <w:webHidden/>
               </w:rPr>
-              <w:instrText xml:space="preserve"> PAGEREF _Toc179799091 \h </w:instrText>
+              <w:instrText xml:space="preserve"> PAGEREF _Toc179824866 \h </w:instrText>
             </w:r>
             <w:r>
               <w:rPr>
@@ -633,7 +633,7 @@
               <w14:ligatures w14:val="standardContextual"/>
             </w:rPr>
           </w:pPr>
-          <w:hyperlink w:anchor="_Toc179799092" w:history="1">
+          <w:hyperlink w:anchor="_Toc179824867" w:history="1">
             <w:r>
               <w:rPr>
                 <w:rStyle w:val="Hyperlink"/>
@@ -660,7 +660,7 @@
                 <w:noProof/>
                 <w:webHidden/>
               </w:rPr>
-              <w:instrText xml:space="preserve"> PAGEREF _Toc179799092 \h </w:instrText>
+              <w:instrText xml:space="preserve"> PAGEREF _Toc179824867 \h </w:instrText>
             </w:r>
             <w:r>
               <w:rPr>
@@ -708,7 +708,7 @@
               <w14:ligatures w14:val="standardContextual"/>
             </w:rPr>
           </w:pPr>
-          <w:hyperlink w:anchor="_Toc179799093" w:history="1">
+          <w:hyperlink w:anchor="_Toc179824868" w:history="1">
             <w:r>
               <w:rPr>
                 <w:rStyle w:val="Hyperlink"/>
@@ -754,7 +754,7 @@
                 <w:noProof/>
                 <w:webHidden/>
               </w:rPr>
-              <w:instrText xml:space="preserve"> PAGEREF _Toc179799093 \h </w:instrText>
+              <w:instrText xml:space="preserve"> PAGEREF _Toc179824868 \h </w:instrText>
             </w:r>
             <w:r>
               <w:rPr>
@@ -802,7 +802,7 @@
               <w14:ligatures w14:val="standardContextual"/>
             </w:rPr>
           </w:pPr>
-          <w:hyperlink w:anchor="_Toc179799094" w:history="1">
+          <w:hyperlink w:anchor="_Toc179824869" w:history="1">
             <w:r>
               <w:rPr>
                 <w:rStyle w:val="Hyperlink"/>
@@ -848,7 +848,7 @@
                 <w:noProof/>
                 <w:webHidden/>
               </w:rPr>
-              <w:instrText xml:space="preserve"> PAGEREF _Toc179799094 \h </w:instrText>
+              <w:instrText xml:space="preserve"> PAGEREF _Toc179824869 \h </w:instrText>
             </w:r>
             <w:r>
               <w:rPr>
@@ -895,7 +895,7 @@
               <w14:ligatures w14:val="standardContextual"/>
             </w:rPr>
           </w:pPr>
-          <w:hyperlink w:anchor="_Toc179799095" w:history="1">
+          <w:hyperlink w:anchor="_Toc179824870" w:history="1">
             <w:r>
               <w:rPr>
                 <w:rStyle w:val="Hyperlink"/>
@@ -922,7 +922,7 @@
                 <w:noProof/>
                 <w:webHidden/>
               </w:rPr>
-              <w:instrText xml:space="preserve"> PAGEREF _Toc179799095 \h </w:instrText>
+              <w:instrText xml:space="preserve"> PAGEREF _Toc179824870 \h </w:instrText>
             </w:r>
             <w:r>
               <w:rPr>
@@ -969,7 +969,7 @@
               <w14:ligatures w14:val="standardContextual"/>
             </w:rPr>
           </w:pPr>
-          <w:hyperlink w:anchor="_Toc179799096" w:history="1">
+          <w:hyperlink w:anchor="_Toc179824871" w:history="1">
             <w:r>
               <w:rPr>
                 <w:rStyle w:val="Hyperlink"/>
@@ -996,7 +996,7 @@
                 <w:noProof/>
                 <w:webHidden/>
               </w:rPr>
-              <w:instrText xml:space="preserve"> PAGEREF _Toc179799096 \h </w:instrText>
+              <w:instrText xml:space="preserve"> PAGEREF _Toc179824871 \h </w:instrText>
             </w:r>
             <w:r>
               <w:rPr>
@@ -1044,7 +1044,7 @@
               <w14:ligatures w14:val="standardContextual"/>
             </w:rPr>
           </w:pPr>
-          <w:hyperlink w:anchor="_Toc179799097" w:history="1">
+          <w:hyperlink w:anchor="_Toc179824872" w:history="1">
             <w:r>
               <w:rPr>
                 <w:rStyle w:val="Hyperlink"/>
@@ -1090,7 +1090,7 @@
                 <w:noProof/>
                 <w:webHidden/>
               </w:rPr>
-              <w:instrText xml:space="preserve"> PAGEREF _Toc179799097 \h </w:instrText>
+              <w:instrText xml:space="preserve"> PAGEREF _Toc179824872 \h </w:instrText>
             </w:r>
             <w:r>
               <w:rPr>
@@ -1138,7 +1138,7 @@
               <w14:ligatures w14:val="standardContextual"/>
             </w:rPr>
           </w:pPr>
-          <w:hyperlink w:anchor="_Toc179799098" w:history="1">
+          <w:hyperlink w:anchor="_Toc179824873" w:history="1">
             <w:r>
               <w:rPr>
                 <w:rStyle w:val="Hyperlink"/>
@@ -1184,7 +1184,7 @@
                 <w:noProof/>
                 <w:webHidden/>
               </w:rPr>
-              <w:instrText xml:space="preserve"> PAGEREF _Toc179799098 \h </w:instrText>
+              <w:instrText xml:space="preserve"> PAGEREF _Toc179824873 \h </w:instrText>
             </w:r>
             <w:r>
               <w:rPr>
@@ -1228,7 +1228,7 @@
               <w14:ligatures w14:val="standardContextual"/>
             </w:rPr>
           </w:pPr>
-          <w:hyperlink w:anchor="_Toc179799099" w:history="1">
+          <w:hyperlink w:anchor="_Toc179824874" w:history="1">
             <w:r>
               <w:rPr>
                 <w:rStyle w:val="Hyperlink"/>
@@ -1274,7 +1274,7 @@
                 <w:noProof/>
                 <w:webHidden/>
               </w:rPr>
-              <w:instrText xml:space="preserve"> PAGEREF _Toc179799099 \h </w:instrText>
+              <w:instrText xml:space="preserve"> PAGEREF _Toc179824874 \h </w:instrText>
             </w:r>
             <w:r>
               <w:rPr>
@@ -1322,7 +1322,7 @@
               <w14:ligatures w14:val="standardContextual"/>
             </w:rPr>
           </w:pPr>
-          <w:hyperlink w:anchor="_Toc179799100" w:history="1">
+          <w:hyperlink w:anchor="_Toc179824875" w:history="1">
             <w:r>
               <w:rPr>
                 <w:rStyle w:val="Hyperlink"/>
@@ -1368,7 +1368,7 @@
                 <w:noProof/>
                 <w:webHidden/>
               </w:rPr>
-              <w:instrText xml:space="preserve"> PAGEREF _Toc179799100 \h </w:instrText>
+              <w:instrText xml:space="preserve"> PAGEREF _Toc179824875 \h </w:instrText>
             </w:r>
             <w:r>
               <w:rPr>
@@ -1416,7 +1416,7 @@
               <w14:ligatures w14:val="standardContextual"/>
             </w:rPr>
           </w:pPr>
-          <w:hyperlink w:anchor="_Toc179799101" w:history="1">
+          <w:hyperlink w:anchor="_Toc179824876" w:history="1">
             <w:r>
               <w:rPr>
                 <w:rStyle w:val="Hyperlink"/>
@@ -1462,7 +1462,7 @@
                 <w:noProof/>
                 <w:webHidden/>
               </w:rPr>
-              <w:instrText xml:space="preserve"> PAGEREF _Toc179799101 \h </w:instrText>
+              <w:instrText xml:space="preserve"> PAGEREF _Toc179824876 \h </w:instrText>
             </w:r>
             <w:r>
               <w:rPr>
@@ -1510,7 +1510,7 @@
               <w14:ligatures w14:val="standardContextual"/>
             </w:rPr>
           </w:pPr>
-          <w:hyperlink w:anchor="_Toc179799102" w:history="1">
+          <w:hyperlink w:anchor="_Toc179824877" w:history="1">
             <w:r>
               <w:rPr>
                 <w:rStyle w:val="Hyperlink"/>
@@ -1556,7 +1556,7 @@
                 <w:noProof/>
                 <w:webHidden/>
               </w:rPr>
-              <w:instrText xml:space="preserve"> PAGEREF _Toc179799102 \h </w:instrText>
+              <w:instrText xml:space="preserve"> PAGEREF _Toc179824877 \h </w:instrText>
             </w:r>
             <w:r>
               <w:rPr>
@@ -1603,7 +1603,7 @@
               <w14:ligatures w14:val="standardContextual"/>
             </w:rPr>
           </w:pPr>
-          <w:hyperlink w:anchor="_Toc179799103" w:history="1">
+          <w:hyperlink w:anchor="_Toc179824878" w:history="1">
             <w:r>
               <w:rPr>
                 <w:rStyle w:val="Hyperlink"/>
@@ -1630,7 +1630,7 @@
                 <w:noProof/>
                 <w:webHidden/>
               </w:rPr>
-              <w:instrText xml:space="preserve"> PAGEREF _Toc179799103 \h </w:instrText>
+              <w:instrText xml:space="preserve"> PAGEREF _Toc179824878 \h </w:instrText>
             </w:r>
             <w:r>
               <w:rPr>
@@ -1677,7 +1677,7 @@
               <w14:ligatures w14:val="standardContextual"/>
             </w:rPr>
           </w:pPr>
-          <w:hyperlink w:anchor="_Toc179799104" w:history="1">
+          <w:hyperlink w:anchor="_Toc179824879" w:history="1">
             <w:r>
               <w:rPr>
                 <w:rStyle w:val="Hyperlink"/>
@@ -1704,7 +1704,7 @@
                 <w:noProof/>
                 <w:webHidden/>
               </w:rPr>
-              <w:instrText xml:space="preserve"> PAGEREF _Toc179799104 \h </w:instrText>
+              <w:instrText xml:space="preserve"> PAGEREF _Toc179824879 \h </w:instrText>
             </w:r>
             <w:r>
               <w:rPr>
@@ -1752,7 +1752,7 @@
               <w14:ligatures w14:val="standardContextual"/>
             </w:rPr>
           </w:pPr>
-          <w:hyperlink w:anchor="_Toc179799105" w:history="1">
+          <w:hyperlink w:anchor="_Toc179824880" w:history="1">
             <w:r>
               <w:rPr>
                 <w:rStyle w:val="Hyperlink"/>
@@ -1798,7 +1798,7 @@
                 <w:noProof/>
                 <w:webHidden/>
               </w:rPr>
-              <w:instrText xml:space="preserve"> PAGEREF _Toc179799105 \h </w:instrText>
+              <w:instrText xml:space="preserve"> PAGEREF _Toc179824880 \h </w:instrText>
             </w:r>
             <w:r>
               <w:rPr>
@@ -1845,7 +1845,7 @@
               <w14:ligatures w14:val="standardContextual"/>
             </w:rPr>
           </w:pPr>
-          <w:hyperlink w:anchor="_Toc179799106" w:history="1">
+          <w:hyperlink w:anchor="_Toc179824881" w:history="1">
             <w:r>
               <w:rPr>
                 <w:rStyle w:val="Hyperlink"/>
@@ -1872,7 +1872,7 @@
                 <w:noProof/>
                 <w:webHidden/>
               </w:rPr>
-              <w:instrText xml:space="preserve"> PAGEREF _Toc179799106 \h </w:instrText>
+              <w:instrText xml:space="preserve"> PAGEREF _Toc179824881 \h </w:instrText>
             </w:r>
             <w:r>
               <w:rPr>
@@ -1919,7 +1919,7 @@
               <w14:ligatures w14:val="standardContextual"/>
             </w:rPr>
           </w:pPr>
-          <w:hyperlink w:anchor="_Toc179799107" w:history="1">
+          <w:hyperlink w:anchor="_Toc179824882" w:history="1">
             <w:r>
               <w:rPr>
                 <w:rStyle w:val="Hyperlink"/>
@@ -1946,7 +1946,7 @@
                 <w:noProof/>
                 <w:webHidden/>
               </w:rPr>
-              <w:instrText xml:space="preserve"> PAGEREF _Toc179799107 \h </w:instrText>
+              <w:instrText xml:space="preserve"> PAGEREF _Toc179824882 \h </w:instrText>
             </w:r>
             <w:r>
               <w:rPr>
@@ -1994,7 +1994,7 @@
               <w14:ligatures w14:val="standardContextual"/>
             </w:rPr>
           </w:pPr>
-          <w:hyperlink w:anchor="_Toc179799108" w:history="1">
+          <w:hyperlink w:anchor="_Toc179824883" w:history="1">
             <w:r>
               <w:rPr>
                 <w:rStyle w:val="Hyperlink"/>
@@ -2040,7 +2040,7 @@
                 <w:noProof/>
                 <w:webHidden/>
               </w:rPr>
-              <w:instrText xml:space="preserve"> PAGEREF _Toc179799108 \h </w:instrText>
+              <w:instrText xml:space="preserve"> PAGEREF _Toc179824883 \h </w:instrText>
             </w:r>
             <w:r>
               <w:rPr>
@@ -2088,7 +2088,7 @@
               <w14:ligatures w14:val="standardContextual"/>
             </w:rPr>
           </w:pPr>
-          <w:hyperlink w:anchor="_Toc179799109" w:history="1">
+          <w:hyperlink w:anchor="_Toc179824884" w:history="1">
             <w:r>
               <w:rPr>
                 <w:rStyle w:val="Hyperlink"/>
@@ -2134,7 +2134,7 @@
                 <w:noProof/>
                 <w:webHidden/>
               </w:rPr>
-              <w:instrText xml:space="preserve"> PAGEREF _Toc179799109 \h </w:instrText>
+              <w:instrText xml:space="preserve"> PAGEREF _Toc179824884 \h </w:instrText>
             </w:r>
             <w:r>
               <w:rPr>
@@ -2178,7 +2178,7 @@
               <w14:ligatures w14:val="standardContextual"/>
             </w:rPr>
           </w:pPr>
-          <w:hyperlink w:anchor="_Toc179799110" w:history="1">
+          <w:hyperlink w:anchor="_Toc179824885" w:history="1">
             <w:r>
               <w:rPr>
                 <w:rStyle w:val="Hyperlink"/>
@@ -2224,7 +2224,7 @@
                 <w:noProof/>
                 <w:webHidden/>
               </w:rPr>
-              <w:instrText xml:space="preserve"> PAGEREF _Toc179799110 \h </w:instrText>
+              <w:instrText xml:space="preserve"> PAGEREF _Toc179824885 \h </w:instrText>
             </w:r>
             <w:r>
               <w:rPr>
@@ -2272,7 +2272,7 @@
               <w14:ligatures w14:val="standardContextual"/>
             </w:rPr>
           </w:pPr>
-          <w:hyperlink w:anchor="_Toc179799111" w:history="1">
+          <w:hyperlink w:anchor="_Toc179824886" w:history="1">
             <w:r>
               <w:rPr>
                 <w:rStyle w:val="Hyperlink"/>
@@ -2318,7 +2318,7 @@
                 <w:noProof/>
                 <w:webHidden/>
               </w:rPr>
-              <w:instrText xml:space="preserve"> PAGEREF _Toc179799111 \h </w:instrText>
+              <w:instrText xml:space="preserve"> PAGEREF _Toc179824886 \h </w:instrText>
             </w:r>
             <w:r>
               <w:rPr>
@@ -2366,7 +2366,7 @@
               <w14:ligatures w14:val="standardContextual"/>
             </w:rPr>
           </w:pPr>
-          <w:hyperlink w:anchor="_Toc179799112" w:history="1">
+          <w:hyperlink w:anchor="_Toc179824887" w:history="1">
             <w:r>
               <w:rPr>
                 <w:rStyle w:val="Hyperlink"/>
@@ -2412,7 +2412,7 @@
                 <w:noProof/>
                 <w:webHidden/>
               </w:rPr>
-              <w:instrText xml:space="preserve"> PAGEREF _Toc179799112 \h </w:instrText>
+              <w:instrText xml:space="preserve"> PAGEREF _Toc179824887 \h </w:instrText>
             </w:r>
             <w:r>
               <w:rPr>
@@ -2460,7 +2460,7 @@
               <w14:ligatures w14:val="standardContextual"/>
             </w:rPr>
           </w:pPr>
-          <w:hyperlink w:anchor="_Toc179799113" w:history="1">
+          <w:hyperlink w:anchor="_Toc179824888" w:history="1">
             <w:r>
               <w:rPr>
                 <w:rStyle w:val="Hyperlink"/>
@@ -2506,7 +2506,7 @@
                 <w:noProof/>
                 <w:webHidden/>
               </w:rPr>
-              <w:instrText xml:space="preserve"> PAGEREF _Toc179799113 \h </w:instrText>
+              <w:instrText xml:space="preserve"> PAGEREF _Toc179824888 \h </w:instrText>
             </w:r>
             <w:r>
               <w:rPr>
@@ -2554,7 +2554,7 @@
               <w14:ligatures w14:val="standardContextual"/>
             </w:rPr>
           </w:pPr>
-          <w:hyperlink w:anchor="_Toc179799114" w:history="1">
+          <w:hyperlink w:anchor="_Toc179824889" w:history="1">
             <w:r>
               <w:rPr>
                 <w:rStyle w:val="Hyperlink"/>
@@ -2600,7 +2600,7 @@
                 <w:noProof/>
                 <w:webHidden/>
               </w:rPr>
-              <w:instrText xml:space="preserve"> PAGEREF _Toc179799114 \h </w:instrText>
+              <w:instrText xml:space="preserve"> PAGEREF _Toc179824889 \h </w:instrText>
             </w:r>
             <w:r>
               <w:rPr>
@@ -2648,7 +2648,7 @@
               <w14:ligatures w14:val="standardContextual"/>
             </w:rPr>
           </w:pPr>
-          <w:hyperlink w:anchor="_Toc179799115" w:history="1">
+          <w:hyperlink w:anchor="_Toc179824890" w:history="1">
             <w:r>
               <w:rPr>
                 <w:rStyle w:val="Hyperlink"/>
@@ -2694,7 +2694,7 @@
                 <w:noProof/>
                 <w:webHidden/>
               </w:rPr>
-              <w:instrText xml:space="preserve"> PAGEREF _Toc179799115 \h </w:instrText>
+              <w:instrText xml:space="preserve"> PAGEREF _Toc179824890 \h </w:instrText>
             </w:r>
             <w:r>
               <w:rPr>
@@ -2738,7 +2738,7 @@
               <w14:ligatures w14:val="standardContextual"/>
             </w:rPr>
           </w:pPr>
-          <w:hyperlink w:anchor="_Toc179799116" w:history="1">
+          <w:hyperlink w:anchor="_Toc179824891" w:history="1">
             <w:r>
               <w:rPr>
                 <w:rStyle w:val="Hyperlink"/>
@@ -2784,7 +2784,7 @@
                 <w:noProof/>
                 <w:webHidden/>
               </w:rPr>
-              <w:instrText xml:space="preserve"> PAGEREF _Toc179799116 \h </w:instrText>
+              <w:instrText xml:space="preserve"> PAGEREF _Toc179824891 \h </w:instrText>
             </w:r>
             <w:r>
               <w:rPr>
@@ -2828,7 +2828,7 @@
               <w14:ligatures w14:val="standardContextual"/>
             </w:rPr>
           </w:pPr>
-          <w:hyperlink w:anchor="_Toc179799117" w:history="1">
+          <w:hyperlink w:anchor="_Toc179824892" w:history="1">
             <w:r>
               <w:rPr>
                 <w:rStyle w:val="Hyperlink"/>
@@ -2874,7 +2874,7 @@
                 <w:noProof/>
                 <w:webHidden/>
               </w:rPr>
-              <w:instrText xml:space="preserve"> PAGEREF _Toc179799117 \h </w:instrText>
+              <w:instrText xml:space="preserve"> PAGEREF _Toc179824892 \h </w:instrText>
             </w:r>
             <w:r>
               <w:rPr>
@@ -2918,7 +2918,7 @@
               <w14:ligatures w14:val="standardContextual"/>
             </w:rPr>
           </w:pPr>
-          <w:hyperlink w:anchor="_Toc179799118" w:history="1">
+          <w:hyperlink w:anchor="_Toc179824893" w:history="1">
             <w:r>
               <w:rPr>
                 <w:rStyle w:val="Hyperlink"/>
@@ -2964,7 +2964,7 @@
                 <w:noProof/>
                 <w:webHidden/>
               </w:rPr>
-              <w:instrText xml:space="preserve"> PAGEREF _Toc179799118 \h </w:instrText>
+              <w:instrText xml:space="preserve"> PAGEREF _Toc179824893 \h </w:instrText>
             </w:r>
             <w:r>
               <w:rPr>
@@ -3011,7 +3011,7 @@
       <w:pPr>
         <w:pStyle w:val="Heading1"/>
       </w:pPr>
-      <w:bookmarkStart w:id="0" w:name="_Toc179799088"/>
+      <w:bookmarkStart w:id="0" w:name="_Toc179824863"/>
       <w:r>
         <w:lastRenderedPageBreak/>
         <w:t>Project b</w:t>
@@ -3025,7 +3025,7 @@
       <w:pPr>
         <w:pStyle w:val="Heading2"/>
       </w:pPr>
-      <w:bookmarkStart w:id="1" w:name="_Toc179799089"/>
+      <w:bookmarkStart w:id="1" w:name="_Toc179824864"/>
       <w:r>
         <w:t>Introduction</w:t>
       </w:r>
@@ -3101,7 +3101,7 @@
       <w:pPr>
         <w:pStyle w:val="Heading2"/>
       </w:pPr>
-      <w:bookmarkStart w:id="2" w:name="_Toc179799090"/>
+      <w:bookmarkStart w:id="2" w:name="_Toc179824865"/>
       <w:r>
         <w:t>Objectives</w:t>
       </w:r>
@@ -3111,7 +3111,7 @@
       <w:pPr>
         <w:pStyle w:val="Heading3"/>
       </w:pPr>
-      <w:bookmarkStart w:id="3" w:name="_Toc179799091"/>
+      <w:bookmarkStart w:id="3" w:name="_Toc179824866"/>
       <w:r>
         <w:t>1.</w:t>
       </w:r>
@@ -3140,6 +3140,25 @@
         </w:rPr>
         <w:t>1. Perform Multiple Sequence Alignment in a Time-Efficient Manner</w:t>
       </w:r>
+      <w:r>
+        <w:rPr>
+          <w:b/>
+          <w:bCs/>
+        </w:rPr>
+        <w:t xml:space="preserve"> </w:t>
+      </w:r>
+      <w:r>
+        <w:t xml:space="preserve">– Est. </w:t>
+      </w:r>
+      <w:r>
+        <w:t>Dec 10</w:t>
+      </w:r>
+      <w:r>
+        <w:t>th, 202</w:t>
+      </w:r>
+      <w:r>
+        <w:t>4</w:t>
+      </w:r>
     </w:p>
     <w:p>
       <w:r>
@@ -3156,6 +3175,74 @@
       </w:r>
       <w:r>
         <w:t xml:space="preserve"> the original sequence content and identifiers given as input.</w:t>
+      </w:r>
+    </w:p>
+    <w:p/>
+    <w:p>
+      <w:r>
+        <w:rPr>
+          <w:b/>
+          <w:bCs/>
+        </w:rPr>
+        <w:t xml:space="preserve">2. Assess the Viability of a Single-State Approach for </w:t>
+      </w:r>
+      <w:r>
+        <w:rPr>
+          <w:b/>
+          <w:bCs/>
+        </w:rPr>
+        <w:t>MSA</w:t>
+      </w:r>
+      <w:r>
+        <w:t xml:space="preserve"> – Est. Jan 14th, 2025</w:t>
+      </w:r>
+    </w:p>
+    <w:p>
+      <w:r>
+        <w:t>To address their underrepresentation in recent studies</w:t>
+      </w:r>
+      <w:r>
+        <w:t xml:space="preserve"> (</w:t>
+      </w:r>
+      <w:r>
+        <w:t>see</w:t>
+      </w:r>
+      <w:r>
+        <w:t xml:space="preserve"> </w:t>
+      </w:r>
+      <w:r>
+        <w:rPr>
+          <w:b/>
+          <w:bCs/>
+        </w:rPr>
+        <w:t>Section 1.3</w:t>
+      </w:r>
+      <w:r>
+        <w:t>)</w:t>
+      </w:r>
+      <w:r>
+        <w:t xml:space="preserve">, a single-state metaheuristic algorithm such as 'Simulated Annealing' should be implemented and assessed in its ability to guide an effective optimization process for MSA. A single-state form of the software could be contrasted against a population-based </w:t>
+      </w:r>
+      <w:r>
+        <w:t>approach or</w:t>
+      </w:r>
+      <w:r>
+        <w:t xml:space="preserve"> assessed </w:t>
+      </w:r>
+      <w:r>
+        <w:t>relative to</w:t>
+      </w:r>
+      <w:r>
+        <w:t xml:space="preserve"> an </w:t>
+      </w:r>
+      <w:r>
+        <w:t>existing alignment</w:t>
+      </w:r>
+      <w:r>
+        <w:t xml:space="preserve"> tool</w:t>
+      </w:r>
+      <w:r>
+        <w:t>.</w:t>
       </w:r>
     </w:p>
     <w:p/>
@@ -3171,70 +3258,6 @@
           <w:b/>
           <w:bCs/>
         </w:rPr>
-        <w:t>2. Assess the Viability of a Single-State Approach for Iterative Alignment</w:t>
-      </w:r>
-    </w:p>
-    <w:p>
-      <w:r>
-        <w:t>To address their underrepresentation in recent studies</w:t>
-      </w:r>
-      <w:r>
-        <w:t xml:space="preserve"> (</w:t>
-      </w:r>
-      <w:r>
-        <w:t>see</w:t>
-      </w:r>
-      <w:r>
-        <w:t xml:space="preserve"> </w:t>
-      </w:r>
-      <w:r>
-        <w:rPr>
-          <w:b/>
-          <w:bCs/>
-        </w:rPr>
-        <w:t>Section 1.3</w:t>
-      </w:r>
-      <w:r>
-        <w:t>)</w:t>
-      </w:r>
-      <w:r>
-        <w:t xml:space="preserve">, a single-state metaheuristic algorithm such as 'Simulated Annealing' should be implemented and assessed in its ability to guide an effective optimization process for MSA. A single-state form of the software could be contrasted against a population-based </w:t>
-      </w:r>
-      <w:r>
-        <w:t>approach or</w:t>
-      </w:r>
-      <w:r>
-        <w:t xml:space="preserve"> assessed </w:t>
-      </w:r>
-      <w:r>
-        <w:t>relative to</w:t>
-      </w:r>
-      <w:r>
-        <w:t xml:space="preserve"> an </w:t>
-      </w:r>
-      <w:r>
-        <w:t>existing alignment</w:t>
-      </w:r>
-      <w:r>
-        <w:t xml:space="preserve"> tool</w:t>
-      </w:r>
-      <w:r>
-        <w:t>.</w:t>
-      </w:r>
-    </w:p>
-    <w:p/>
-    <w:p>
-      <w:pPr>
-        <w:rPr>
-          <w:b/>
-          <w:bCs/>
-        </w:rPr>
-      </w:pPr>
-      <w:r>
-        <w:rPr>
-          <w:b/>
-          <w:bCs/>
-        </w:rPr>
         <w:t xml:space="preserve">3. </w:t>
       </w:r>
       <w:r>
@@ -3244,38 +3267,42 @@
         </w:rPr>
         <w:t>Support Established Bioinformatics File Formats</w:t>
       </w:r>
-    </w:p>
-    <w:p>
-      <w:r>
-        <w:t>The alignment tool should be able to read biological sequences from an established file format such as FASTA. Likewise, the tool should support an established file format for outputting sequence alignments, such as FASTA, PHYLIP or NEXUS</w:t>
-      </w:r>
-      <w:r>
-        <w:t xml:space="preserve"> (EMBOSS</w:t>
-      </w:r>
-      <w:r>
-        <w:t>, n.d.</w:t>
-      </w:r>
-      <w:r>
-        <w:t>)</w:t>
-      </w:r>
-      <w:r>
-        <w:t xml:space="preserve">. The user should be able to specify the input source and output </w:t>
-      </w:r>
-      <w:r>
-        <w:t>d</w:t>
-      </w:r>
-      <w:r>
-        <w:t>estination as command-line arguments.</w:t>
-      </w:r>
-    </w:p>
-    <w:p/>
-    <w:p>
-      <w:pPr>
+      <w:r>
         <w:rPr>
           <w:b/>
           <w:bCs/>
         </w:rPr>
-      </w:pPr>
+        <w:t xml:space="preserve"> </w:t>
+      </w:r>
+      <w:r>
+        <w:t>– Est. Nov 12th, 2024</w:t>
+      </w:r>
+    </w:p>
+    <w:p>
+      <w:r>
+        <w:t>The alignment tool should be able to read biological sequences from an established file format such as FASTA. Likewise, the tool should support an established file format for outputting sequence alignments, such as FASTA, PHYLIP or NEXUS</w:t>
+      </w:r>
+      <w:r>
+        <w:t xml:space="preserve"> (EMBOSS</w:t>
+      </w:r>
+      <w:r>
+        <w:t>, n.d.</w:t>
+      </w:r>
+      <w:r>
+        <w:t>)</w:t>
+      </w:r>
+      <w:r>
+        <w:t xml:space="preserve">. The user should be able to specify the input source and output </w:t>
+      </w:r>
+      <w:r>
+        <w:t>d</w:t>
+      </w:r>
+      <w:r>
+        <w:t>estination as command-line arguments.</w:t>
+      </w:r>
+    </w:p>
+    <w:p/>
+    <w:p>
       <w:r>
         <w:rPr>
           <w:b/>
@@ -3318,6 +3345,12 @@
         </w:rPr>
         <w:t xml:space="preserve"> External Tools</w:t>
       </w:r>
+      <w:r>
+        <w:t xml:space="preserve"> – Est. Mar 4th, 20</w:t>
+      </w:r>
+      <w:r>
+        <w:t>25</w:t>
+      </w:r>
     </w:p>
     <w:p>
       <w:r>
@@ -3371,7 +3404,7 @@
       <w:pPr>
         <w:pStyle w:val="Heading3"/>
       </w:pPr>
-      <w:bookmarkStart w:id="4" w:name="_Toc179799092"/>
+      <w:bookmarkStart w:id="4" w:name="_Toc179824867"/>
       <w:r>
         <w:lastRenderedPageBreak/>
         <w:t>1.2.2</w:t>
@@ -3382,12 +3415,6 @@
       <w:bookmarkEnd w:id="4"/>
     </w:p>
     <w:p>
-      <w:pPr>
-        <w:rPr>
-          <w:b/>
-          <w:bCs/>
-        </w:rPr>
-      </w:pPr>
       <w:r>
         <w:rPr>
           <w:b/>
@@ -3444,6 +3471,9 @@
         </w:rPr>
         <w:t>ffs</w:t>
       </w:r>
+      <w:r>
+        <w:t xml:space="preserve"> – Est. Jan 28th, 2025</w:t>
+      </w:r>
     </w:p>
     <w:p>
       <w:r>
@@ -3467,12 +3497,6 @@
     </w:p>
     <w:p/>
     <w:p>
-      <w:pPr>
-        <w:rPr>
-          <w:b/>
-          <w:bCs/>
-        </w:rPr>
-      </w:pPr>
       <w:r>
         <w:rPr>
           <w:b/>
@@ -3494,6 +3518,9 @@
         </w:rPr>
         <w:t xml:space="preserve"> of Multiple Files</w:t>
       </w:r>
+      <w:r>
+        <w:t xml:space="preserve"> – Est. Dec 10th, 2024</w:t>
+      </w:r>
     </w:p>
     <w:p>
       <w:r>
@@ -3502,18 +3529,25 @@
     </w:p>
     <w:p/>
     <w:p>
-      <w:pPr>
-        <w:rPr>
-          <w:b/>
-          <w:bCs/>
-        </w:rPr>
-      </w:pPr>
       <w:r>
         <w:rPr>
           <w:b/>
           <w:bCs/>
         </w:rPr>
         <w:t>7. Produce A Competitive Quality Alignment Tool</w:t>
+      </w:r>
+      <w:r>
+        <w:rPr>
+          <w:b/>
+          <w:bCs/>
+        </w:rPr>
+        <w:t xml:space="preserve"> </w:t>
+      </w:r>
+      <w:r>
+        <w:t xml:space="preserve">– Est. </w:t>
+      </w:r>
+      <w:r>
+        <w:t>Mar 4th, 2025</w:t>
       </w:r>
     </w:p>
     <w:p>
@@ -3618,7 +3652,7 @@
       <w:pPr>
         <w:pStyle w:val="Heading2"/>
       </w:pPr>
-      <w:bookmarkStart w:id="5" w:name="_Toc179799093"/>
+      <w:bookmarkStart w:id="5" w:name="_Toc179824868"/>
       <w:r>
         <w:t>Scope</w:t>
       </w:r>
@@ -3744,7 +3778,7 @@
       <w:pPr>
         <w:pStyle w:val="Heading2"/>
       </w:pPr>
-      <w:bookmarkStart w:id="6" w:name="_Toc179799094"/>
+      <w:bookmarkStart w:id="6" w:name="_Toc179824869"/>
       <w:r>
         <w:lastRenderedPageBreak/>
         <w:t>Deliverables</w:t>
@@ -3755,7 +3789,7 @@
       <w:pPr>
         <w:pStyle w:val="Heading3"/>
       </w:pPr>
-      <w:bookmarkStart w:id="7" w:name="_Toc179799095"/>
+      <w:bookmarkStart w:id="7" w:name="_Toc179824870"/>
       <w:r>
         <w:t>1.4.1 Software</w:t>
       </w:r>
@@ -4024,13 +4058,31 @@
         </w:numPr>
       </w:pPr>
       <w:r>
-        <w:t xml:space="preserve">Should fulfil the documented functional and non-function </w:t>
+        <w:t xml:space="preserve">Should fulfil the </w:t>
+      </w:r>
+      <w:r>
+        <w:t>identified</w:t>
+      </w:r>
+      <w:r>
+        <w:t xml:space="preserve"> functional and non-function</w:t>
+      </w:r>
+      <w:r>
+        <w:t>al</w:t>
+      </w:r>
+      <w:r>
+        <w:t xml:space="preserve"> </w:t>
       </w:r>
       <w:r>
         <w:t>requirements and</w:t>
       </w:r>
       <w:r>
-        <w:t xml:space="preserve"> offer a performance or quality improvement relative to all previous iterations of the software.</w:t>
+        <w:t xml:space="preserve"> offer a performance or quality improvement relative to </w:t>
+      </w:r>
+      <w:r>
+        <w:t>every</w:t>
+      </w:r>
+      <w:r>
+        <w:t xml:space="preserve"> previous iteration of the software.</w:t>
       </w:r>
     </w:p>
     <w:p/>
@@ -4038,7 +4090,7 @@
       <w:pPr>
         <w:pStyle w:val="Heading3"/>
       </w:pPr>
-      <w:bookmarkStart w:id="8" w:name="_Toc179799096"/>
+      <w:bookmarkStart w:id="8" w:name="_Toc179824871"/>
       <w:r>
         <w:t>1.4.2 Documents</w:t>
       </w:r>
@@ -4146,7 +4198,7 @@
         <w:pStyle w:val="Heading2"/>
       </w:pPr>
       <w:bookmarkStart w:id="9" w:name="_Toc144892526"/>
-      <w:bookmarkStart w:id="10" w:name="_Toc179799097"/>
+      <w:bookmarkStart w:id="10" w:name="_Toc179824872"/>
       <w:r>
         <w:lastRenderedPageBreak/>
         <w:t>Constraints</w:t>
@@ -4215,7 +4267,7 @@
       <w:pPr>
         <w:pStyle w:val="Heading2"/>
       </w:pPr>
-      <w:bookmarkStart w:id="11" w:name="_Toc179799098"/>
+      <w:bookmarkStart w:id="11" w:name="_Toc179824873"/>
       <w:r>
         <w:t>Assumptions</w:t>
       </w:r>
@@ -4244,7 +4296,7 @@
       <w:pPr>
         <w:pStyle w:val="Heading1"/>
       </w:pPr>
-      <w:bookmarkStart w:id="12" w:name="_Toc179799099"/>
+      <w:bookmarkStart w:id="12" w:name="_Toc179824874"/>
       <w:r>
         <w:lastRenderedPageBreak/>
         <w:t>Project</w:t>
@@ -4261,7 +4313,7 @@
       <w:pPr>
         <w:pStyle w:val="Heading2"/>
       </w:pPr>
-      <w:bookmarkStart w:id="13" w:name="_Toc179799100"/>
+      <w:bookmarkStart w:id="13" w:name="_Toc179824875"/>
       <w:r>
         <w:t>Project benefits</w:t>
       </w:r>
@@ -4300,7 +4352,7 @@
       <w:pPr>
         <w:pStyle w:val="Heading2"/>
       </w:pPr>
-      <w:bookmarkStart w:id="14" w:name="_Toc179799101"/>
+      <w:bookmarkStart w:id="14" w:name="_Toc179824876"/>
       <w:r>
         <w:t>Project operation</w:t>
       </w:r>
@@ -4329,7 +4381,13 @@
         <w:t>, a literature review will be conducted.</w:t>
       </w:r>
       <w:r>
-        <w:t xml:space="preserve"> Key research tasks will include identifying a suitable way to model the problem, determining which metaheuristic techniques are most applicable to MSA, and collating a selection of objective functions to experiment with.</w:t>
+        <w:t xml:space="preserve"> Key research tasks will include identifying a suitable way to model the problem, determining which metaheuristic techniques are most applicable to MSA, and </w:t>
+      </w:r>
+      <w:r>
+        <w:t>gathering</w:t>
+      </w:r>
+      <w:r>
+        <w:t xml:space="preserve"> a selection of objective functions to experiment with.</w:t>
       </w:r>
     </w:p>
     <w:p>
@@ -4343,7 +4401,13 @@
         <w:t>agile</w:t>
       </w:r>
       <w:r>
-        <w:t xml:space="preserve"> methodology will be used for the </w:t>
+        <w:t xml:space="preserve"> methodology will </w:t>
+      </w:r>
+      <w:r>
+        <w:t>then be</w:t>
+      </w:r>
+      <w:r>
+        <w:t xml:space="preserve"> used for the </w:t>
       </w:r>
       <w:r>
         <w:t xml:space="preserve">iterative </w:t>
@@ -4496,7 +4560,7 @@
       <w:pPr>
         <w:pStyle w:val="Heading2"/>
       </w:pPr>
-      <w:bookmarkStart w:id="15" w:name="_Toc179799102"/>
+      <w:bookmarkStart w:id="15" w:name="_Toc179824877"/>
       <w:r>
         <w:lastRenderedPageBreak/>
         <w:t>Options</w:t>
@@ -4507,7 +4571,7 @@
       <w:pPr>
         <w:pStyle w:val="Heading3"/>
       </w:pPr>
-      <w:bookmarkStart w:id="16" w:name="_Toc179799103"/>
+      <w:bookmarkStart w:id="16" w:name="_Toc179824878"/>
       <w:r>
         <w:t>2.3.1</w:t>
       </w:r>
@@ -4541,7 +4605,7 @@
       <w:pPr>
         <w:pStyle w:val="Heading3"/>
       </w:pPr>
-      <w:bookmarkStart w:id="17" w:name="_Toc179799104"/>
+      <w:bookmarkStart w:id="17" w:name="_Toc179824879"/>
       <w:r>
         <w:t>2.3.2</w:t>
       </w:r>
@@ -4601,7 +4665,7 @@
       <w:pPr>
         <w:pStyle w:val="Heading2"/>
       </w:pPr>
-      <w:bookmarkStart w:id="18" w:name="_Toc179799105"/>
+      <w:bookmarkStart w:id="18" w:name="_Toc179824880"/>
       <w:r>
         <w:t>Risk analysis</w:t>
       </w:r>
@@ -4614,7 +4678,7 @@
       <w:pPr>
         <w:pStyle w:val="Heading3"/>
       </w:pPr>
-      <w:bookmarkStart w:id="19" w:name="_Toc179799106"/>
+      <w:bookmarkStart w:id="19" w:name="_Toc179824881"/>
       <w:r>
         <w:t>2.4.1 Risk Matrix</w:t>
       </w:r>
@@ -5694,7 +5758,7 @@
       <w:pPr>
         <w:pStyle w:val="Heading3"/>
       </w:pPr>
-      <w:bookmarkStart w:id="20" w:name="_Toc179799107"/>
+      <w:bookmarkStart w:id="20" w:name="_Toc179824882"/>
       <w:r>
         <w:lastRenderedPageBreak/>
         <w:t>2.4.2 Risk Analysis</w:t>
@@ -6502,7 +6566,7 @@
       <w:pPr>
         <w:pStyle w:val="Heading2"/>
       </w:pPr>
-      <w:bookmarkStart w:id="21" w:name="_Toc179799108"/>
+      <w:bookmarkStart w:id="21" w:name="_Toc179824883"/>
       <w:r>
         <w:t>Ethical and legal considerations</w:t>
       </w:r>
@@ -6554,7 +6618,7 @@
       <w:pPr>
         <w:pStyle w:val="Heading2"/>
       </w:pPr>
-      <w:bookmarkStart w:id="22" w:name="_Toc179799109"/>
+      <w:bookmarkStart w:id="22" w:name="_Toc179824884"/>
       <w:r>
         <w:t>Commercial considerations</w:t>
       </w:r>
@@ -7194,7 +7258,7 @@
       <w:pPr>
         <w:pStyle w:val="Heading1"/>
       </w:pPr>
-      <w:bookmarkStart w:id="23" w:name="_Toc179799110"/>
+      <w:bookmarkStart w:id="23" w:name="_Toc179824885"/>
       <w:r>
         <w:lastRenderedPageBreak/>
         <w:t>Project methodology and outcomes</w:t>
@@ -7205,7 +7269,7 @@
       <w:pPr>
         <w:pStyle w:val="Heading2"/>
       </w:pPr>
-      <w:bookmarkStart w:id="24" w:name="_Toc179799111"/>
+      <w:bookmarkStart w:id="24" w:name="_Toc179824886"/>
       <w:r>
         <w:t>Initial project plan</w:t>
       </w:r>
@@ -7219,7 +7283,7 @@
           <w:numId w:val="1"/>
         </w:numPr>
       </w:pPr>
-      <w:bookmarkStart w:id="25" w:name="_Toc179799112"/>
+      <w:bookmarkStart w:id="25" w:name="_Toc179824887"/>
       <w:r>
         <w:t>Tasks and milestones</w:t>
       </w:r>
@@ -12903,7 +12967,7 @@
           <w:numId w:val="1"/>
         </w:numPr>
       </w:pPr>
-      <w:bookmarkStart w:id="26" w:name="_Toc179799113"/>
+      <w:bookmarkStart w:id="26" w:name="_Toc179824888"/>
       <w:r>
         <w:lastRenderedPageBreak/>
         <w:t xml:space="preserve">Schedule </w:t>
@@ -13027,7 +13091,7 @@
       <w:pPr>
         <w:pStyle w:val="Heading2"/>
       </w:pPr>
-      <w:bookmarkStart w:id="27" w:name="_Toc179799114"/>
+      <w:bookmarkStart w:id="27" w:name="_Toc179824889"/>
       <w:r>
         <w:t>Project control</w:t>
       </w:r>
@@ -13100,7 +13164,7 @@
         <w:t xml:space="preserve"> For each sprint, a short document will be included in the final report </w:t>
       </w:r>
       <w:r>
-        <w:t>including</w:t>
+        <w:t>covering</w:t>
       </w:r>
       <w:r>
         <w:t xml:space="preserve"> the sprint goal</w:t>
@@ -13109,13 +13173,28 @@
         <w:t xml:space="preserve">, </w:t>
       </w:r>
       <w:r>
-        <w:t>development changes and</w:t>
+        <w:t>experiment</w:t>
+      </w:r>
+      <w:r>
+        <w:t>ation</w:t>
+      </w:r>
+      <w:r>
+        <w:t xml:space="preserve"> and</w:t>
+      </w:r>
+      <w:r>
+        <w:t xml:space="preserve"> design</w:t>
+      </w:r>
+      <w:r>
+        <w:t xml:space="preserve"> changes </w:t>
+      </w:r>
+      <w:r>
+        <w:t>along with</w:t>
       </w:r>
       <w:r>
         <w:t xml:space="preserve"> a</w:t>
       </w:r>
       <w:r>
-        <w:t xml:space="preserve"> reflection on progress.</w:t>
+        <w:t xml:space="preserve"> reflection.</w:t>
       </w:r>
       <w:r>
         <w:t xml:space="preserve"> As described in </w:t>
@@ -13177,7 +13256,7 @@
       <w:pPr>
         <w:pStyle w:val="Heading2"/>
       </w:pPr>
-      <w:bookmarkStart w:id="28" w:name="_Toc179799115"/>
+      <w:bookmarkStart w:id="28" w:name="_Toc179824890"/>
       <w:r>
         <w:t>Project evaluation</w:t>
       </w:r>
@@ -13413,7 +13492,7 @@
       <w:pPr>
         <w:pStyle w:val="Heading1"/>
       </w:pPr>
-      <w:bookmarkStart w:id="29" w:name="_Toc179799116"/>
+      <w:bookmarkStart w:id="29" w:name="_Toc179824891"/>
       <w:r>
         <w:lastRenderedPageBreak/>
         <w:t>References</w:t>
@@ -13844,7 +13923,7 @@
       <w:pPr>
         <w:pStyle w:val="Heading1"/>
       </w:pPr>
-      <w:bookmarkStart w:id="30" w:name="_Toc179799117"/>
+      <w:bookmarkStart w:id="30" w:name="_Toc179824892"/>
       <w:r>
         <w:lastRenderedPageBreak/>
         <w:t xml:space="preserve">Appendix </w:t>
@@ -14126,7 +14205,7 @@
       <w:pPr>
         <w:pStyle w:val="Heading1"/>
       </w:pPr>
-      <w:bookmarkStart w:id="31" w:name="_Toc179799118"/>
+      <w:bookmarkStart w:id="31" w:name="_Toc179824893"/>
       <w:r>
         <w:lastRenderedPageBreak/>
         <w:t>Appendix b</w:t>

</xml_diff>